<commit_message>
update pilpres2014 doc for restarting mechanism
</commit_message>
<xml_diff>
--- a/pilpres2014.docx
+++ b/pilpres2014.docx
@@ -13,13 +13,8 @@
       </w:r>
     </w:p>
     <w:p>
-      <w:proofErr w:type="gramStart"/>
-      <w:r>
-        <w:t>python</w:t>
-      </w:r>
-      <w:proofErr w:type="gramEnd"/>
-      <w:r>
-        <w:t xml:space="preserve"> based code to download C1 form to support </w:t>
+      <w:r>
+        <w:t xml:space="preserve">python based code to download C1 form to support </w:t>
       </w:r>
       <w:r>
         <w:t>transparency</w:t>
@@ -31,13 +26,8 @@
     <w:p/>
     <w:p>
       <w:r>
-        <w:t xml:space="preserve">How to </w:t>
-      </w:r>
-      <w:proofErr w:type="gramStart"/>
-      <w:r>
-        <w:t>use :</w:t>
-      </w:r>
-      <w:proofErr w:type="gramEnd"/>
+        <w:t>How to use :</w:t>
+      </w:r>
     </w:p>
     <w:p>
       <w:pPr>
@@ -62,28 +52,15 @@
         <w:ind w:left="360"/>
       </w:pPr>
       <w:r>
-        <w:t xml:space="preserve">Download python 2.7.x for your OS, not </w:t>
-      </w:r>
-      <w:proofErr w:type="gramStart"/>
-      <w:r>
-        <w:t>3.x !</w:t>
-      </w:r>
-      <w:proofErr w:type="gramEnd"/>
+        <w:t>Download python 2.7.x for your OS, not 3.x !</w:t>
+      </w:r>
     </w:p>
     <w:p>
       <w:pPr>
         <w:ind w:left="360"/>
       </w:pPr>
       <w:r>
-        <w:t xml:space="preserve">Python for </w:t>
-      </w:r>
-      <w:proofErr w:type="gramStart"/>
-      <w:r>
-        <w:t>windows :</w:t>
-      </w:r>
-      <w:proofErr w:type="gramEnd"/>
-      <w:r>
-        <w:t xml:space="preserve"> </w:t>
+        <w:t xml:space="preserve">Python for windows : </w:t>
       </w:r>
       <w:hyperlink r:id="rId5" w:history="1">
         <w:r>
@@ -99,18 +76,10 @@
         <w:ind w:left="360"/>
       </w:pPr>
       <w:r>
-        <w:t xml:space="preserve">Python for Mac OS </w:t>
-      </w:r>
-      <w:proofErr w:type="gramStart"/>
-      <w:r>
-        <w:t>X</w:t>
-      </w:r>
-      <w:r>
-        <w:t xml:space="preserve"> :</w:t>
-      </w:r>
-      <w:proofErr w:type="gramEnd"/>
-      <w:r>
-        <w:t xml:space="preserve"> </w:t>
+        <w:t>Python for Mac OS X</w:t>
+      </w:r>
+      <w:r>
+        <w:t xml:space="preserve"> : </w:t>
       </w:r>
       <w:hyperlink r:id="rId6" w:history="1">
         <w:r>
@@ -126,15 +95,7 @@
         <w:ind w:left="360"/>
       </w:pPr>
       <w:r>
-        <w:t>Python for Linux/*</w:t>
-      </w:r>
-      <w:proofErr w:type="gramStart"/>
-      <w:r>
-        <w:t>nix :</w:t>
-      </w:r>
-      <w:proofErr w:type="gramEnd"/>
-      <w:r>
-        <w:t xml:space="preserve"> </w:t>
+        <w:t xml:space="preserve">Python for Linux/*nix : </w:t>
       </w:r>
       <w:hyperlink r:id="rId7" w:history="1">
         <w:r>
@@ -185,15 +146,7 @@
         <w:ind w:left="1080"/>
       </w:pPr>
       <w:r>
-        <w:t xml:space="preserve">Install the downloaded installer by double click the installer file. The file should look like </w:t>
-      </w:r>
-      <w:proofErr w:type="gramStart"/>
-      <w:r>
-        <w:t>this :</w:t>
-      </w:r>
-      <w:proofErr w:type="gramEnd"/>
-      <w:r>
-        <w:t xml:space="preserve"> </w:t>
+        <w:t xml:space="preserve">Install the downloaded installer by double click the installer file. The file should look like this : </w:t>
       </w:r>
       <w:r>
         <w:rPr>
@@ -223,13 +176,8 @@
         </w:numPr>
         <w:ind w:left="1080"/>
       </w:pPr>
-      <w:proofErr w:type="gramStart"/>
-      <w:r>
-        <w:t>follow</w:t>
-      </w:r>
-      <w:proofErr w:type="gramEnd"/>
-      <w:r>
-        <w:t xml:space="preserve"> on-screen instruction, use the default configuration.</w:t>
+      <w:r>
+        <w:t>follow on-screen instruction, use the default configuration.</w:t>
       </w:r>
     </w:p>
     <w:p>
@@ -241,33 +189,14 @@
         </w:numPr>
         <w:ind w:left="1080"/>
       </w:pPr>
-      <w:proofErr w:type="gramStart"/>
-      <w:r>
-        <w:t>open</w:t>
-      </w:r>
-      <w:proofErr w:type="gramEnd"/>
-      <w:r>
-        <w:t xml:space="preserve"> your command prompt by : hit [window button]+R at the same time. A RUN dialog box will appears, type </w:t>
-      </w:r>
-      <w:r>
-        <w:rPr>
-          <w:rStyle w:val="codeChar"/>
-        </w:rPr>
-        <w:t>'</w:t>
-      </w:r>
-      <w:proofErr w:type="spellStart"/>
-      <w:r>
-        <w:rPr>
-          <w:rStyle w:val="codeChar"/>
-        </w:rPr>
-        <w:t>cmd</w:t>
-      </w:r>
-      <w:proofErr w:type="spellEnd"/>
-      <w:r>
-        <w:rPr>
-          <w:rStyle w:val="codeChar"/>
-        </w:rPr>
-        <w:t>'</w:t>
+      <w:r>
+        <w:t xml:space="preserve">open your command prompt by : hit [window button]+R at the same time. A RUN dialog box will appears, type </w:t>
+      </w:r>
+      <w:r>
+        <w:rPr>
+          <w:rStyle w:val="codeChar"/>
+        </w:rPr>
+        <w:t>'cmd'</w:t>
       </w:r>
       <w:r>
         <w:t xml:space="preserve"> and hit </w:t>
@@ -291,13 +220,8 @@
         </w:numPr>
         <w:ind w:left="1080"/>
       </w:pPr>
-      <w:proofErr w:type="gramStart"/>
-      <w:r>
-        <w:t>command</w:t>
-      </w:r>
-      <w:proofErr w:type="gramEnd"/>
-      <w:r>
-        <w:t xml:space="preserve"> prompt dialog box will appears.</w:t>
+      <w:r>
+        <w:t>command prompt dialog box will appears.</w:t>
       </w:r>
     </w:p>
     <w:p>
@@ -319,28 +243,7 @@
         <w:rPr>
           <w:rStyle w:val="codeChar"/>
         </w:rPr>
-        <w:t>set PATH=%PATH%;C:\</w:t>
-      </w:r>
-      <w:proofErr w:type="spellStart"/>
-      <w:r>
-        <w:rPr>
-          <w:rStyle w:val="codeChar"/>
-        </w:rPr>
-        <w:t>xampp</w:t>
-      </w:r>
-      <w:proofErr w:type="spellEnd"/>
-      <w:r>
-        <w:rPr>
-          <w:rStyle w:val="codeChar"/>
-        </w:rPr>
-        <w:t>\</w:t>
-      </w:r>
-      <w:proofErr w:type="spellStart"/>
-      <w:r>
-        <w:rPr>
-          <w:rStyle w:val="codeChar"/>
-        </w:rPr>
-        <w:t>php</w:t>
+        <w:t>set PATH=%PATH%;C:\xampp\php</w:t>
       </w:r>
       <w:r>
         <w:rPr>
@@ -348,7 +251,6 @@
         </w:rPr>
         <w:t>;C</w:t>
       </w:r>
-      <w:proofErr w:type="spellEnd"/>
       <w:r>
         <w:rPr>
           <w:rStyle w:val="codeChar"/>
@@ -382,13 +284,8 @@
         <w:pStyle w:val="ListParagraph"/>
         <w:ind w:left="1080"/>
       </w:pPr>
-      <w:proofErr w:type="gramStart"/>
-      <w:r>
-        <w:t>type</w:t>
-      </w:r>
-      <w:proofErr w:type="gramEnd"/>
-      <w:r>
-        <w:t xml:space="preserve"> ‘path’ and see the result. If you see c:\python27\ or c:\python27\scripts, then it works.</w:t>
+      <w:r>
+        <w:t>type ‘path’ and see the result. If you see c:\python27\ or c:\python27\scripts, then it works.</w:t>
       </w:r>
     </w:p>
     <w:p>
@@ -400,13 +297,8 @@
         </w:numPr>
         <w:ind w:left="1080"/>
       </w:pPr>
-      <w:proofErr w:type="gramStart"/>
-      <w:r>
-        <w:t>type</w:t>
-      </w:r>
-      <w:proofErr w:type="gramEnd"/>
-      <w:r>
-        <w:t xml:space="preserve"> </w:t>
+      <w:r>
+        <w:t xml:space="preserve">type </w:t>
       </w:r>
       <w:r>
         <w:rPr>
@@ -424,23 +316,7 @@
         <w:t>ENTER</w:t>
       </w:r>
       <w:r>
-        <w:t xml:space="preserve">. </w:t>
-      </w:r>
-      <w:proofErr w:type="gramStart"/>
-      <w:r>
-        <w:t>if</w:t>
-      </w:r>
-      <w:proofErr w:type="gramEnd"/>
-      <w:r>
-        <w:t xml:space="preserve"> you see the following output that mean you have successfully install python. </w:t>
-      </w:r>
-      <w:proofErr w:type="spellStart"/>
-      <w:r>
-        <w:t>Yeaayy</w:t>
-      </w:r>
-      <w:proofErr w:type="spellEnd"/>
-      <w:r>
-        <w:t>! Now you can go to step h.</w:t>
+        <w:t>. if you see the following output that mean you have successfully install python. Yeaayy! Now you can go to step h.</w:t>
       </w:r>
     </w:p>
     <w:p>
@@ -486,15 +362,7 @@
         <w:ind w:left="1080"/>
       </w:pPr>
       <w:r>
-        <w:t xml:space="preserve"> </w:t>
-      </w:r>
-      <w:proofErr w:type="gramStart"/>
-      <w:r>
-        <w:t>if</w:t>
-      </w:r>
-      <w:proofErr w:type="gramEnd"/>
-      <w:r>
-        <w:t xml:space="preserve"> you do not see that message, make sure that you have to go to python directory in order to run </w:t>
+        <w:t xml:space="preserve"> if you do not see that message, make sure that you have to go to python directory in order to run </w:t>
       </w:r>
       <w:r>
         <w:rPr>
@@ -503,15 +371,7 @@
         <w:t>PYTHON</w:t>
       </w:r>
       <w:r>
-        <w:t xml:space="preserve">. </w:t>
-      </w:r>
-      <w:proofErr w:type="gramStart"/>
-      <w:r>
-        <w:t>here's</w:t>
-      </w:r>
-      <w:proofErr w:type="gramEnd"/>
-      <w:r>
-        <w:t xml:space="preserve"> how to do it: in command prompt, type </w:t>
+        <w:t xml:space="preserve">. here's how to do it: in command prompt, type </w:t>
       </w:r>
       <w:r>
         <w:rPr>
@@ -520,23 +380,7 @@
         <w:t>'cd c:\python27\</w:t>
       </w:r>
       <w:r>
-        <w:t xml:space="preserve">'. </w:t>
-      </w:r>
-      <w:proofErr w:type="gramStart"/>
-      <w:r>
-        <w:t>if</w:t>
-      </w:r>
-      <w:proofErr w:type="gramEnd"/>
-      <w:r>
-        <w:t xml:space="preserve"> </w:t>
-      </w:r>
-      <w:proofErr w:type="spellStart"/>
-      <w:r>
-        <w:t>you</w:t>
-      </w:r>
-      <w:proofErr w:type="spellEnd"/>
-      <w:r>
-        <w:t xml:space="preserve"> prompt look like : "</w:t>
+        <w:t>'. if you prompt look like : "</w:t>
       </w:r>
       <w:r>
         <w:rPr>
@@ -597,18 +441,10 @@
       </w:r>
       <w:r>
         <w:tab/>
-        <w:t>get-</w:t>
-      </w:r>
-      <w:proofErr w:type="gramStart"/>
-      <w:r>
-        <w:t>pip.py</w:t>
-      </w:r>
-      <w:r>
-        <w:t xml:space="preserve"> :</w:t>
-      </w:r>
-      <w:proofErr w:type="gramEnd"/>
-      <w:r>
-        <w:t xml:space="preserve"> </w:t>
+        <w:t>get-pip.py</w:t>
+      </w:r>
+      <w:r>
+        <w:t xml:space="preserve"> : </w:t>
       </w:r>
       <w:hyperlink r:id="rId10" w:history="1">
         <w:r>
@@ -625,14 +461,7 @@
       </w:r>
       <w:r>
         <w:tab/>
-      </w:r>
-      <w:proofErr w:type="gramStart"/>
-      <w:r>
-        <w:t>run</w:t>
-      </w:r>
-      <w:proofErr w:type="gramEnd"/>
-      <w:r>
-        <w:t xml:space="preserve"> these file in your current directory or "</w:t>
+        <w:t>run these file in your current directory or "</w:t>
       </w:r>
       <w:r>
         <w:rPr>
@@ -662,15 +491,7 @@
       </w:r>
       <w:r>
         <w:tab/>
-        <w:t xml:space="preserve">1. </w:t>
-      </w:r>
-      <w:proofErr w:type="gramStart"/>
-      <w:r>
-        <w:t>type</w:t>
-      </w:r>
-      <w:proofErr w:type="gramEnd"/>
-      <w:r>
-        <w:t xml:space="preserve"> </w:t>
+        <w:t xml:space="preserve">1. type </w:t>
       </w:r>
       <w:r>
         <w:rPr>
@@ -695,15 +516,7 @@
       </w:r>
       <w:r>
         <w:tab/>
-        <w:t xml:space="preserve">2. </w:t>
-      </w:r>
-      <w:proofErr w:type="gramStart"/>
-      <w:r>
-        <w:t>type</w:t>
-      </w:r>
-      <w:proofErr w:type="gramEnd"/>
-      <w:r>
-        <w:t xml:space="preserve"> </w:t>
+        <w:t xml:space="preserve">2. type </w:t>
       </w:r>
       <w:r>
         <w:rPr>
@@ -727,14 +540,7 @@
       </w:r>
       <w:r>
         <w:tab/>
-      </w:r>
-      <w:proofErr w:type="gramStart"/>
-      <w:r>
-        <w:t>once</w:t>
-      </w:r>
-      <w:proofErr w:type="gramEnd"/>
-      <w:r>
-        <w:t xml:space="preserve"> done, you may continue to the next step.</w:t>
+        <w:t>once done, you may continue to the next step.</w:t>
       </w:r>
     </w:p>
     <w:p>
@@ -747,15 +553,7 @@
         <w:ind w:left="1080"/>
       </w:pPr>
       <w:r>
-        <w:t xml:space="preserve">Create virtual environment for python. </w:t>
-      </w:r>
-      <w:proofErr w:type="gramStart"/>
-      <w:r>
-        <w:t>here</w:t>
-      </w:r>
-      <w:proofErr w:type="gramEnd"/>
-      <w:r>
-        <w:t xml:space="preserve"> is how to do it:</w:t>
+        <w:t>Create virtual environment for python. here is how to do it:</w:t>
       </w:r>
       <w:r>
         <w:t xml:space="preserve"> </w:t>
@@ -767,21 +565,7 @@
         <w:rPr>
           <w:rStyle w:val="codeChar"/>
         </w:rPr>
-        <w:t xml:space="preserve">'pip install </w:t>
-      </w:r>
-      <w:proofErr w:type="spellStart"/>
-      <w:r>
-        <w:rPr>
-          <w:rStyle w:val="codeChar"/>
-        </w:rPr>
-        <w:t>virtualenv</w:t>
-      </w:r>
-      <w:proofErr w:type="spellEnd"/>
-      <w:r>
-        <w:rPr>
-          <w:rStyle w:val="codeChar"/>
-        </w:rPr>
-        <w:t>'</w:t>
+        <w:t>'pip install virtualenv'</w:t>
       </w:r>
       <w:r>
         <w:t>.</w:t>
@@ -797,23 +581,7 @@
         <w:ind w:left="1080"/>
       </w:pPr>
       <w:r>
-        <w:t>type ‘</w:t>
-      </w:r>
-      <w:proofErr w:type="spellStart"/>
-      <w:r>
-        <w:t>virtualenv</w:t>
-      </w:r>
-      <w:proofErr w:type="spellEnd"/>
-      <w:r>
-        <w:t xml:space="preserve"> </w:t>
-      </w:r>
-      <w:proofErr w:type="spellStart"/>
-      <w:r>
-        <w:t>venv</w:t>
-      </w:r>
-      <w:proofErr w:type="spellEnd"/>
-      <w:r>
-        <w:t xml:space="preserve">’ </w:t>
+        <w:t xml:space="preserve">type ‘virtualenv venv’ </w:t>
       </w:r>
     </w:p>
     <w:p>
@@ -832,15 +600,7 @@
         <w:t>installed</w:t>
       </w:r>
       <w:r>
-        <w:t xml:space="preserve">, enter the virtual </w:t>
-      </w:r>
-      <w:proofErr w:type="spellStart"/>
-      <w:r>
-        <w:t>env</w:t>
-      </w:r>
-      <w:proofErr w:type="spellEnd"/>
-      <w:r>
-        <w:t xml:space="preserve"> by </w:t>
+        <w:t xml:space="preserve">, enter the virtual env by </w:t>
       </w:r>
       <w:r>
         <w:t>:</w:t>
@@ -852,14 +612,7 @@
       </w:r>
       <w:r>
         <w:tab/>
-      </w:r>
-      <w:proofErr w:type="gramStart"/>
-      <w:r>
-        <w:t>type</w:t>
-      </w:r>
-      <w:proofErr w:type="gramEnd"/>
-      <w:r>
-        <w:t xml:space="preserve"> </w:t>
+        <w:t xml:space="preserve">type </w:t>
       </w:r>
       <w:r>
         <w:rPr>
@@ -883,14 +636,7 @@
       </w:r>
       <w:r>
         <w:tab/>
-      </w:r>
-      <w:proofErr w:type="gramStart"/>
-      <w:r>
-        <w:t>type</w:t>
-      </w:r>
-      <w:proofErr w:type="gramEnd"/>
-      <w:r>
-        <w:t xml:space="preserve"> </w:t>
+        <w:t xml:space="preserve">type </w:t>
       </w:r>
       <w:r>
         <w:rPr>
@@ -908,36 +654,19 @@
       </w:r>
       <w:r>
         <w:tab/>
-      </w:r>
-      <w:proofErr w:type="gramStart"/>
-      <w:r>
-        <w:t>if</w:t>
-      </w:r>
-      <w:proofErr w:type="gramEnd"/>
-      <w:r>
-        <w:t xml:space="preserve"> you see this output, you are in the right track:</w:t>
-      </w:r>
-    </w:p>
-    <w:p>
-      <w:pPr>
-        <w:pStyle w:val="code"/>
-      </w:pPr>
-      <w:r>
-        <w:tab/>
-      </w:r>
-      <w:r>
-        <w:tab/>
-        <w:t>(</w:t>
-      </w:r>
-      <w:proofErr w:type="spellStart"/>
-      <w:proofErr w:type="gramStart"/>
-      <w:r>
-        <w:t>venv</w:t>
-      </w:r>
-      <w:proofErr w:type="spellEnd"/>
-      <w:proofErr w:type="gramEnd"/>
-      <w:r>
-        <w:t>) c:\Python27\venv\Scripts&gt;</w:t>
+        <w:t>if you see this output, you are in the right track:</w:t>
+      </w:r>
+    </w:p>
+    <w:p>
+      <w:pPr>
+        <w:pStyle w:val="code"/>
+      </w:pPr>
+      <w:r>
+        <w:tab/>
+      </w:r>
+      <w:r>
+        <w:tab/>
+        <w:t>(venv) c:\Python27\venv\Scripts&gt;</w:t>
       </w:r>
     </w:p>
     <w:p>
@@ -949,96 +678,40 @@
         </w:numPr>
         <w:ind w:left="1080"/>
       </w:pPr>
-      <w:proofErr w:type="gramStart"/>
-      <w:r>
-        <w:t>install</w:t>
-      </w:r>
-      <w:proofErr w:type="gramEnd"/>
-      <w:r>
-        <w:t xml:space="preserve"> supporting tools to run pilpres2014 code. In '</w:t>
-      </w:r>
-      <w:r>
-        <w:rPr>
-          <w:rStyle w:val="codeChar"/>
-        </w:rPr>
-        <w:t>(</w:t>
-      </w:r>
-      <w:proofErr w:type="spellStart"/>
-      <w:r>
-        <w:rPr>
-          <w:rStyle w:val="codeChar"/>
-        </w:rPr>
-        <w:t>venv</w:t>
-      </w:r>
-      <w:proofErr w:type="spellEnd"/>
-      <w:r>
-        <w:rPr>
-          <w:rStyle w:val="codeChar"/>
-        </w:rPr>
-        <w:t>) c:\Python27\venv\Scripts&gt;</w:t>
-      </w:r>
-      <w:proofErr w:type="gramStart"/>
+      <w:r>
+        <w:t>install supporting tools to run pilpres2014 code. In '</w:t>
+      </w:r>
+      <w:r>
+        <w:rPr>
+          <w:rStyle w:val="codeChar"/>
+        </w:rPr>
+        <w:t>(venv) c:\Python27\venv\Scripts&gt;</w:t>
+      </w:r>
       <w:r>
         <w:t>' :</w:t>
       </w:r>
-      <w:proofErr w:type="gramEnd"/>
-    </w:p>
-    <w:p>
-      <w:r>
-        <w:tab/>
-      </w:r>
-      <w:r>
-        <w:tab/>
-      </w:r>
-      <w:proofErr w:type="gramStart"/>
-      <w:r>
-        <w:t>type</w:t>
-      </w:r>
-      <w:proofErr w:type="gramEnd"/>
-      <w:r>
+    </w:p>
+    <w:p>
+      <w:r>
+        <w:tab/>
+      </w:r>
+      <w:r>
+        <w:tab/>
+        <w:t xml:space="preserve">type </w:t>
+      </w:r>
+      <w:r>
+        <w:rPr>
+          <w:rStyle w:val="codeChar"/>
+        </w:rPr>
+        <w:t>'easy_install pycurl'</w:t>
+      </w:r>
+      <w:r>
+        <w:rPr>
+          <w:rStyle w:val="codeChar"/>
+        </w:rPr>
         <w:t xml:space="preserve"> </w:t>
       </w:r>
       <w:r>
-        <w:rPr>
-          <w:rStyle w:val="codeChar"/>
-        </w:rPr>
-        <w:t>'</w:t>
-      </w:r>
-      <w:proofErr w:type="spellStart"/>
-      <w:r>
-        <w:rPr>
-          <w:rStyle w:val="codeChar"/>
-        </w:rPr>
-        <w:t>easy_install</w:t>
-      </w:r>
-      <w:proofErr w:type="spellEnd"/>
-      <w:r>
-        <w:rPr>
-          <w:rStyle w:val="codeChar"/>
-        </w:rPr>
-        <w:t xml:space="preserve"> </w:t>
-      </w:r>
-      <w:proofErr w:type="spellStart"/>
-      <w:r>
-        <w:rPr>
-          <w:rStyle w:val="codeChar"/>
-        </w:rPr>
-        <w:t>pycurl</w:t>
-      </w:r>
-      <w:proofErr w:type="spellEnd"/>
-      <w:r>
-        <w:rPr>
-          <w:rStyle w:val="codeChar"/>
-        </w:rPr>
-        <w:t>'</w:t>
-      </w:r>
-      <w:r>
-        <w:rPr>
-          <w:rStyle w:val="codeChar"/>
-        </w:rPr>
-        <w:t xml:space="preserve"> </w:t>
-      </w:r>
-      <w:r>
         <w:t xml:space="preserve">and hit </w:t>
       </w:r>
       <w:r>
@@ -1054,34 +727,13 @@
       </w:r>
       <w:r>
         <w:tab/>
-      </w:r>
-      <w:proofErr w:type="gramStart"/>
-      <w:r>
-        <w:t>type</w:t>
-      </w:r>
-      <w:proofErr w:type="gramEnd"/>
-      <w:r>
-        <w:t xml:space="preserve"> </w:t>
-      </w:r>
-      <w:r>
-        <w:rPr>
-          <w:rStyle w:val="codeChar"/>
-        </w:rPr>
-        <w:t>'</w:t>
-      </w:r>
-      <w:proofErr w:type="spellStart"/>
-      <w:r>
-        <w:rPr>
-          <w:rStyle w:val="codeChar"/>
-        </w:rPr>
-        <w:t>easy_install</w:t>
-      </w:r>
-      <w:proofErr w:type="spellEnd"/>
-      <w:r>
-        <w:rPr>
-          <w:rStyle w:val="codeChar"/>
-        </w:rPr>
-        <w:t xml:space="preserve"> beautifulsoup4'</w:t>
+        <w:t xml:space="preserve">type </w:t>
+      </w:r>
+      <w:r>
+        <w:rPr>
+          <w:rStyle w:val="codeChar"/>
+        </w:rPr>
+        <w:t>'easy_install beautifulsoup4'</w:t>
       </w:r>
       <w:r>
         <w:t xml:space="preserve"> and hit </w:t>
@@ -1099,14 +751,7 @@
       </w:r>
       <w:r>
         <w:tab/>
-      </w:r>
-      <w:proofErr w:type="gramStart"/>
-      <w:r>
-        <w:t>if</w:t>
-      </w:r>
-      <w:proofErr w:type="gramEnd"/>
-      <w:r>
-        <w:t xml:space="preserve"> these file installed, then you are ready to go.</w:t>
+        <w:t>if these file installed, then you are ready to go.</w:t>
       </w:r>
     </w:p>
     <w:p>
@@ -1136,24 +781,13 @@
         <w:rPr>
           <w:rStyle w:val="codeChar"/>
         </w:rPr>
-        <w:t>download-per-</w:t>
-      </w:r>
-      <w:proofErr w:type="gramStart"/>
-      <w:r>
-        <w:rPr>
-          <w:rStyle w:val="codeChar"/>
-        </w:rPr>
-        <w:t>propinsi.py</w:t>
+        <w:t>download-per-propinsi.py</w:t>
       </w:r>
       <w:r>
         <w:t xml:space="preserve"> </w:t>
       </w:r>
       <w:r>
-        <w:t xml:space="preserve"> :</w:t>
-      </w:r>
-      <w:proofErr w:type="gramEnd"/>
-      <w:r>
-        <w:t xml:space="preserve"> </w:t>
+        <w:t xml:space="preserve"> : </w:t>
       </w:r>
       <w:hyperlink r:id="rId11" w:history="1">
         <w:r>
@@ -1176,21 +810,10 @@
         <w:rPr>
           <w:rStyle w:val="codeChar"/>
         </w:rPr>
-        <w:t>download-semua-</w:t>
-      </w:r>
-      <w:proofErr w:type="gramStart"/>
-      <w:r>
-        <w:rPr>
-          <w:rStyle w:val="codeChar"/>
-        </w:rPr>
-        <w:t>c1.py</w:t>
-      </w:r>
-      <w:r>
-        <w:t xml:space="preserve"> :</w:t>
-      </w:r>
-      <w:proofErr w:type="gramEnd"/>
-      <w:r>
-        <w:t xml:space="preserve"> </w:t>
+        <w:t>download-semua-c1.py</w:t>
+      </w:r>
+      <w:r>
+        <w:t xml:space="preserve"> : </w:t>
       </w:r>
       <w:hyperlink r:id="rId12" w:history="1">
         <w:r>
@@ -1243,35 +866,7 @@
         <w:rPr>
           <w:rStyle w:val="codeChar"/>
         </w:rPr>
-        <w:t>'c</w:t>
-      </w:r>
-      <w:proofErr w:type="gramStart"/>
-      <w:r>
-        <w:rPr>
-          <w:rStyle w:val="codeChar"/>
-        </w:rPr>
-        <w:t>:\</w:t>
-      </w:r>
-      <w:proofErr w:type="gramEnd"/>
-      <w:r>
-        <w:rPr>
-          <w:rStyle w:val="codeChar"/>
-        </w:rPr>
-        <w:t>python27\</w:t>
-      </w:r>
-      <w:proofErr w:type="spellStart"/>
-      <w:r>
-        <w:rPr>
-          <w:rStyle w:val="codeChar"/>
-        </w:rPr>
-        <w:t>venv</w:t>
-      </w:r>
-      <w:proofErr w:type="spellEnd"/>
-      <w:r>
-        <w:rPr>
-          <w:rStyle w:val="codeChar"/>
-        </w:rPr>
-        <w:t>'</w:t>
+        <w:t>'c:\python27\venv'</w:t>
       </w:r>
     </w:p>
     <w:p>
@@ -1288,21 +883,8 @@
         </w:numPr>
         <w:ind w:left="1080"/>
       </w:pPr>
-      <w:proofErr w:type="gramStart"/>
-      <w:r>
-        <w:t>before</w:t>
-      </w:r>
-      <w:proofErr w:type="gramEnd"/>
-      <w:r>
-        <w:t xml:space="preserve"> start to download, please modify the save path inside each file. In the file, I save it to drive F: under pilpres2014 </w:t>
-      </w:r>
-      <w:proofErr w:type="gramStart"/>
-      <w:r>
-        <w:t>folder :</w:t>
-      </w:r>
-      <w:proofErr w:type="gramEnd"/>
-      <w:r>
-        <w:t xml:space="preserve"> f:/pilpres2014, therefore I need to create a new folder, I named it 'pilpres2014' in drive F:. You may change the drive letter and the folder name.</w:t>
+      <w:r>
+        <w:t>before start to download, please modify the save path inside each file. In the file, I save it to drive F: under pilpres2014 folder : f:/pilpres2014, therefore I need to create a new folder, I named it 'pilpres2014' in drive F:. You may change the drive letter and the folder name.</w:t>
       </w:r>
     </w:p>
     <w:p>
@@ -1334,16 +916,8 @@
         <w:rPr>
           <w:rStyle w:val="codeChar"/>
         </w:rPr>
-        <w:t>open with...</w:t>
-      </w:r>
-      <w:proofErr w:type="gramStart"/>
-      <w:r>
-        <w:rPr>
-          <w:rStyle w:val="codeChar"/>
-        </w:rPr>
-        <w:t>",</w:t>
-      </w:r>
-      <w:proofErr w:type="gramEnd"/>
+        <w:t>open with...",</w:t>
+      </w:r>
       <w:r>
         <w:t xml:space="preserve"> select or find notepad. Once the file opened, find </w:t>
       </w:r>
@@ -1351,21 +925,7 @@
         <w:rPr>
           <w:rStyle w:val="codeChar"/>
         </w:rPr>
-        <w:t>'</w:t>
-      </w:r>
-      <w:proofErr w:type="spellStart"/>
-      <w:r>
-        <w:rPr>
-          <w:rStyle w:val="codeChar"/>
-        </w:rPr>
-        <w:t>savePath</w:t>
-      </w:r>
-      <w:proofErr w:type="spellEnd"/>
-      <w:r>
-        <w:rPr>
-          <w:rStyle w:val="codeChar"/>
-        </w:rPr>
-        <w:t>'</w:t>
+        <w:t>'savePath'</w:t>
       </w:r>
       <w:r>
         <w:t>, it sits after 'import xxx' line.</w:t>
@@ -1375,23 +935,8 @@
       <w:pPr>
         <w:ind w:left="1080"/>
       </w:pPr>
-      <w:proofErr w:type="spellStart"/>
-      <w:proofErr w:type="gramStart"/>
-      <w:r>
-        <w:t>eg</w:t>
-      </w:r>
-      <w:proofErr w:type="spellEnd"/>
-      <w:proofErr w:type="gramEnd"/>
-      <w:r>
-        <w:t xml:space="preserve">. </w:t>
-      </w:r>
-      <w:proofErr w:type="gramStart"/>
-      <w:r>
-        <w:t>if</w:t>
-      </w:r>
-      <w:proofErr w:type="gramEnd"/>
-      <w:r>
-        <w:t xml:space="preserve"> you want to save it to </w:t>
+      <w:r>
+        <w:t xml:space="preserve">eg. if you want to save it to </w:t>
       </w:r>
       <w:r>
         <w:rPr>
@@ -1400,15 +945,7 @@
         <w:t>z:\pemilu2014</w:t>
       </w:r>
       <w:r>
-        <w:t xml:space="preserve">, create the folder and modify </w:t>
-      </w:r>
-      <w:proofErr w:type="spellStart"/>
-      <w:r>
-        <w:t>savePath</w:t>
-      </w:r>
-      <w:proofErr w:type="spellEnd"/>
-      <w:r>
-        <w:t xml:space="preserve"> to </w:t>
+        <w:t xml:space="preserve">, create the folder and modify savePath to </w:t>
       </w:r>
       <w:r>
         <w:rPr>
@@ -1422,19 +959,11 @@
       <w:r>
         <w:t xml:space="preserve"> </w:t>
       </w:r>
-      <w:proofErr w:type="spellStart"/>
-      <w:r>
-        <w:rPr>
-          <w:rStyle w:val="codeChar"/>
-        </w:rPr>
-        <w:t>savePath</w:t>
-      </w:r>
-      <w:proofErr w:type="spellEnd"/>
-      <w:r>
-        <w:rPr>
-          <w:rStyle w:val="codeChar"/>
-        </w:rPr>
-        <w:t xml:space="preserve"> = "z:/pemilu2014</w:t>
+      <w:r>
+        <w:rPr>
+          <w:rStyle w:val="codeChar"/>
+        </w:rPr>
+        <w:t>savePath = "z:/pemilu2014</w:t>
       </w:r>
       <w:r>
         <w:t>"</w:t>
@@ -1475,13 +1004,8 @@
         </w:numPr>
         <w:ind w:left="1080"/>
       </w:pPr>
-      <w:proofErr w:type="gramStart"/>
-      <w:r>
-        <w:t>if</w:t>
-      </w:r>
-      <w:proofErr w:type="gramEnd"/>
-      <w:r>
-        <w:t xml:space="preserve"> </w:t>
+      <w:r>
+        <w:t xml:space="preserve">if </w:t>
       </w:r>
       <w:r>
         <w:t>you want to download all C1</w:t>
@@ -1493,21 +1017,7 @@
         <w:rPr>
           <w:rStyle w:val="codeChar"/>
         </w:rPr>
-        <w:t>(</w:t>
-      </w:r>
-      <w:proofErr w:type="spellStart"/>
-      <w:r>
-        <w:rPr>
-          <w:rStyle w:val="codeChar"/>
-        </w:rPr>
-        <w:t>venv</w:t>
-      </w:r>
-      <w:proofErr w:type="spellEnd"/>
-      <w:r>
-        <w:rPr>
-          <w:rStyle w:val="codeChar"/>
-        </w:rPr>
-        <w:t>) c:\Python27\venv\Scripts&gt;'</w:t>
+        <w:t>(venv) c:\Python27\venv\Scripts&gt;'</w:t>
       </w:r>
       <w:r>
         <w:t xml:space="preserve">, type </w:t>
@@ -1538,792 +1048,287 @@
       <w:pPr>
         <w:ind w:left="1080"/>
       </w:pPr>
-      <w:proofErr w:type="gramStart"/>
       <w:r>
         <w:lastRenderedPageBreak/>
-        <w:t>it</w:t>
-      </w:r>
-      <w:proofErr w:type="gramEnd"/>
-      <w:r>
-        <w:t xml:space="preserve"> will create</w:t>
+        <w:t>it will create</w:t>
       </w:r>
       <w:r>
         <w:t>s</w:t>
       </w:r>
       <w:r>
-        <w:t xml:space="preserve"> </w:t>
-      </w:r>
-      <w:proofErr w:type="spellStart"/>
-      <w:r>
-        <w:t>propinsi</w:t>
-      </w:r>
-      <w:proofErr w:type="spellEnd"/>
-      <w:r>
-        <w:t xml:space="preserve"> folder, </w:t>
-      </w:r>
-      <w:proofErr w:type="spellStart"/>
-      <w:r>
-        <w:t>kabupaten</w:t>
-      </w:r>
-      <w:proofErr w:type="spellEnd"/>
-      <w:r>
-        <w:t xml:space="preserve"> folder, </w:t>
-      </w:r>
-      <w:proofErr w:type="spellStart"/>
-      <w:r>
-        <w:t>kecamatan</w:t>
-      </w:r>
-      <w:proofErr w:type="spellEnd"/>
-      <w:r>
-        <w:t xml:space="preserve"> folder and </w:t>
-      </w:r>
-      <w:proofErr w:type="spellStart"/>
-      <w:r>
-        <w:t>kelurahan</w:t>
-      </w:r>
-      <w:proofErr w:type="spellEnd"/>
-      <w:r>
-        <w:t xml:space="preserve"> folder under the </w:t>
-      </w:r>
-      <w:proofErr w:type="spellStart"/>
-      <w:r>
-        <w:t>savePath</w:t>
-      </w:r>
-      <w:proofErr w:type="spellEnd"/>
-      <w:r>
-        <w:t xml:space="preserve"> folder. The scanned c1 will be formatted </w:t>
-      </w:r>
-      <w:proofErr w:type="gramStart"/>
-      <w:r>
-        <w:t>into :</w:t>
-      </w:r>
-      <w:proofErr w:type="gramEnd"/>
-      <w:r>
-        <w:t xml:space="preserve"> tpsNo-tpsID-imageID.jpg.</w:t>
-      </w:r>
-    </w:p>
-    <w:p>
-      <w:r>
-        <w:tab/>
-      </w:r>
-    </w:p>
-    <w:p>
-      <w:pPr>
-        <w:ind w:left="1080"/>
-      </w:pPr>
-      <w:r>
-        <w:t xml:space="preserve">The same way works if you want to download by </w:t>
-      </w:r>
-      <w:proofErr w:type="spellStart"/>
-      <w:r>
-        <w:t>propinsi</w:t>
-      </w:r>
-      <w:proofErr w:type="spellEnd"/>
-      <w:r>
-        <w:t xml:space="preserve">. But you need to modify another line. </w:t>
-      </w:r>
-      <w:r>
-        <w:t xml:space="preserve">Open the ‘download-per-propinsi.py’ with your notepad and find the </w:t>
-      </w:r>
-      <w:proofErr w:type="spellStart"/>
-      <w:r>
-        <w:t>propinsi</w:t>
-      </w:r>
-      <w:proofErr w:type="spellEnd"/>
-      <w:r>
-        <w:t xml:space="preserve"> you’d like to download.</w:t>
-      </w:r>
-    </w:p>
-    <w:p>
-      <w:pPr>
-        <w:pStyle w:val="code"/>
-        <w:ind w:left="1080"/>
-      </w:pPr>
-      <w:r>
-        <w:t>#prop = {'</w:t>
-      </w:r>
-      <w:proofErr w:type="spellStart"/>
-      <w:r>
-        <w:t>kode</w:t>
-      </w:r>
-      <w:proofErr w:type="spellEnd"/>
-      <w:r>
-        <w:t>': '1', '</w:t>
-      </w:r>
-      <w:proofErr w:type="spellStart"/>
-      <w:r>
-        <w:t>nama</w:t>
-      </w:r>
-      <w:proofErr w:type="spellEnd"/>
-      <w:r>
-        <w:t>': 'ACEH'}</w:t>
-      </w:r>
-    </w:p>
-    <w:p>
-      <w:pPr>
-        <w:pStyle w:val="code"/>
-        <w:ind w:left="1080"/>
-      </w:pPr>
-      <w:r>
-        <w:t>#prop = {'</w:t>
-      </w:r>
-      <w:proofErr w:type="spellStart"/>
-      <w:r>
-        <w:t>kode</w:t>
-      </w:r>
-      <w:proofErr w:type="spellEnd"/>
-      <w:r>
-        <w:t>': '6728', '</w:t>
-      </w:r>
-      <w:proofErr w:type="spellStart"/>
-      <w:r>
-        <w:t>nama</w:t>
-      </w:r>
-      <w:proofErr w:type="spellEnd"/>
-      <w:r>
-        <w:t>': 'SUMATERA UTARA'}</w:t>
-      </w:r>
-    </w:p>
-    <w:p>
-      <w:pPr>
-        <w:pStyle w:val="code"/>
-        <w:ind w:left="1080"/>
-      </w:pPr>
-      <w:r>
-        <w:t>#prop = {'</w:t>
-      </w:r>
-      <w:proofErr w:type="spellStart"/>
-      <w:r>
-        <w:t>kode</w:t>
-      </w:r>
-      <w:proofErr w:type="spellEnd"/>
-      <w:r>
-        <w:t>': '12920', '</w:t>
-      </w:r>
-      <w:proofErr w:type="spellStart"/>
-      <w:r>
-        <w:t>nama</w:t>
-      </w:r>
-      <w:proofErr w:type="spellEnd"/>
-      <w:r>
-        <w:t>': 'SUMATERA BARAT'}</w:t>
-      </w:r>
-    </w:p>
-    <w:p>
-      <w:pPr>
-        <w:pStyle w:val="code"/>
-        <w:ind w:left="1080"/>
-      </w:pPr>
-      <w:r>
-        <w:t>#prop = {'</w:t>
-      </w:r>
-      <w:proofErr w:type="spellStart"/>
-      <w:r>
-        <w:t>kode</w:t>
-      </w:r>
-      <w:proofErr w:type="spellEnd"/>
-      <w:r>
-        <w:t>': '14086', '</w:t>
-      </w:r>
-      <w:proofErr w:type="spellStart"/>
-      <w:r>
-        <w:t>nama</w:t>
-      </w:r>
-      <w:proofErr w:type="spellEnd"/>
-      <w:r>
-        <w:t>': 'RIAU'}</w:t>
-      </w:r>
-    </w:p>
-    <w:p>
-      <w:pPr>
-        <w:pStyle w:val="code"/>
-        <w:ind w:left="1080"/>
-      </w:pPr>
-      <w:r>
-        <w:t>#prop = {'</w:t>
-      </w:r>
-      <w:proofErr w:type="spellStart"/>
-      <w:r>
-        <w:t>kode</w:t>
-      </w:r>
-      <w:proofErr w:type="spellEnd"/>
-      <w:r>
-        <w:t>': '15885', '</w:t>
-      </w:r>
-      <w:proofErr w:type="spellStart"/>
-      <w:r>
-        <w:t>nama</w:t>
-      </w:r>
-      <w:proofErr w:type="spellEnd"/>
-      <w:r>
-        <w:t>': 'JAMBI'}</w:t>
-      </w:r>
-    </w:p>
-    <w:p>
-      <w:pPr>
-        <w:pStyle w:val="code"/>
-        <w:ind w:left="1080"/>
-      </w:pPr>
-      <w:r>
-        <w:t>#prop = {'</w:t>
-      </w:r>
-      <w:proofErr w:type="spellStart"/>
-      <w:r>
-        <w:t>kode</w:t>
-      </w:r>
-      <w:proofErr w:type="spellEnd"/>
-      <w:r>
-        <w:t>': '17404', '</w:t>
-      </w:r>
-      <w:proofErr w:type="spellStart"/>
-      <w:r>
-        <w:t>nama</w:t>
-      </w:r>
-      <w:proofErr w:type="spellEnd"/>
-      <w:r>
-        <w:t>': 'SUMATERA SELATAN'}</w:t>
-      </w:r>
-    </w:p>
-    <w:p>
-      <w:pPr>
-        <w:pStyle w:val="code"/>
-        <w:ind w:left="1080"/>
-      </w:pPr>
-      <w:r>
-        <w:t>#prop = {'</w:t>
-      </w:r>
-      <w:proofErr w:type="spellStart"/>
-      <w:r>
-        <w:t>kode</w:t>
-      </w:r>
-      <w:proofErr w:type="spellEnd"/>
-      <w:r>
-        <w:t>': '20802', '</w:t>
-      </w:r>
-      <w:proofErr w:type="spellStart"/>
-      <w:r>
-        <w:t>nama</w:t>
-      </w:r>
-      <w:proofErr w:type="spellEnd"/>
-      <w:r>
-        <w:t>': 'BENGKULU'}</w:t>
-      </w:r>
-    </w:p>
-    <w:p>
-      <w:pPr>
-        <w:pStyle w:val="code"/>
-        <w:ind w:left="1080"/>
-      </w:pPr>
-      <w:r>
-        <w:t>#prop = {'</w:t>
-      </w:r>
-      <w:proofErr w:type="spellStart"/>
-      <w:r>
-        <w:t>kode</w:t>
-      </w:r>
-      <w:proofErr w:type="spellEnd"/>
-      <w:r>
-        <w:t>': '22328', '</w:t>
-      </w:r>
-      <w:proofErr w:type="spellStart"/>
-      <w:r>
-        <w:t>nama</w:t>
-      </w:r>
-      <w:proofErr w:type="spellEnd"/>
-      <w:r>
-        <w:t>': 'LAMPUNG'}</w:t>
-      </w:r>
-    </w:p>
-    <w:p>
-      <w:pPr>
-        <w:pStyle w:val="code"/>
-        <w:ind w:left="1080"/>
-      </w:pPr>
-      <w:r>
-        <w:t>#prop = {'</w:t>
-      </w:r>
-      <w:proofErr w:type="spellStart"/>
-      <w:r>
-        <w:t>kode</w:t>
-      </w:r>
-      <w:proofErr w:type="spellEnd"/>
-      <w:r>
-        <w:t>': '24993', '</w:t>
-      </w:r>
-      <w:proofErr w:type="spellStart"/>
-      <w:r>
-        <w:t>nama</w:t>
-      </w:r>
-      <w:proofErr w:type="spellEnd"/>
-      <w:r>
-        <w:t>': 'KEPULAUAN BANGKA BELITUNG'}</w:t>
-      </w:r>
-    </w:p>
-    <w:p>
-      <w:pPr>
-        <w:pStyle w:val="code"/>
-        <w:ind w:left="1080"/>
-      </w:pPr>
-      <w:r>
-        <w:t>#prop = {'</w:t>
-      </w:r>
-      <w:proofErr w:type="spellStart"/>
-      <w:r>
-        <w:t>kode</w:t>
-      </w:r>
-      <w:proofErr w:type="spellEnd"/>
-      <w:r>
-        <w:t>': '25405', '</w:t>
-      </w:r>
-      <w:proofErr w:type="spellStart"/>
-      <w:r>
-        <w:t>nama</w:t>
-      </w:r>
-      <w:proofErr w:type="spellEnd"/>
-      <w:r>
-        <w:t>': 'KEPULAUAN RIAU'}</w:t>
-      </w:r>
-    </w:p>
-    <w:p>
-      <w:pPr>
-        <w:pStyle w:val="code"/>
-        <w:ind w:left="1080"/>
-      </w:pPr>
-      <w:r>
-        <w:t>#prop = {'</w:t>
-      </w:r>
-      <w:proofErr w:type="spellStart"/>
-      <w:r>
-        <w:t>kode</w:t>
-      </w:r>
-      <w:proofErr w:type="spellEnd"/>
-      <w:r>
-        <w:t>': '25823', '</w:t>
-      </w:r>
-      <w:proofErr w:type="spellStart"/>
-      <w:r>
-        <w:t>nama</w:t>
-      </w:r>
-      <w:proofErr w:type="spellEnd"/>
-      <w:r>
-        <w:t>': 'DKI JAKARTA'}</w:t>
-      </w:r>
-    </w:p>
-    <w:p>
-      <w:pPr>
-        <w:pStyle w:val="code"/>
-        <w:ind w:left="1080"/>
-      </w:pPr>
-      <w:r>
-        <w:t>#prop = {'</w:t>
-      </w:r>
-      <w:proofErr w:type="spellStart"/>
-      <w:r>
-        <w:t>kode</w:t>
-      </w:r>
-      <w:proofErr w:type="spellEnd"/>
-      <w:r>
-        <w:t>': '26141', '</w:t>
-      </w:r>
-      <w:proofErr w:type="spellStart"/>
-      <w:r>
-        <w:t>nama</w:t>
-      </w:r>
-      <w:proofErr w:type="spellEnd"/>
-      <w:r>
-        <w:t>': 'JAWA BARAT'}</w:t>
-      </w:r>
-    </w:p>
-    <w:p>
-      <w:pPr>
-        <w:pStyle w:val="code"/>
-        <w:ind w:left="1080"/>
-      </w:pPr>
-      <w:r>
-        <w:t>#prop = {'</w:t>
-      </w:r>
-      <w:proofErr w:type="spellStart"/>
-      <w:r>
-        <w:t>kode</w:t>
-      </w:r>
-      <w:proofErr w:type="spellEnd"/>
-      <w:r>
-        <w:t>': '32676', '</w:t>
-      </w:r>
-      <w:proofErr w:type="spellStart"/>
-      <w:r>
-        <w:t>nama</w:t>
-      </w:r>
-      <w:proofErr w:type="spellEnd"/>
-      <w:r>
-        <w:t>': 'JAWA TENGAH'}</w:t>
-      </w:r>
-    </w:p>
-    <w:p>
-      <w:pPr>
-        <w:pStyle w:val="code"/>
-        <w:ind w:left="1080"/>
-      </w:pPr>
-      <w:r>
-        <w:t>#prop = {'</w:t>
-      </w:r>
-      <w:proofErr w:type="spellStart"/>
-      <w:r>
-        <w:t>kode</w:t>
-      </w:r>
-      <w:proofErr w:type="spellEnd"/>
-      <w:r>
-        <w:t>': '41863', '</w:t>
-      </w:r>
-      <w:proofErr w:type="spellStart"/>
-      <w:r>
-        <w:t>nama</w:t>
-      </w:r>
-      <w:proofErr w:type="spellEnd"/>
-      <w:r>
-        <w:t>': 'DAERAH ISTIMEWA YOGYAKARTA'}</w:t>
-      </w:r>
-    </w:p>
-    <w:p>
-      <w:pPr>
-        <w:pStyle w:val="code"/>
-        <w:ind w:left="1080"/>
-      </w:pPr>
-      <w:r>
-        <w:t>#prop = {'</w:t>
-      </w:r>
-      <w:proofErr w:type="spellStart"/>
-      <w:r>
-        <w:t>kode</w:t>
-      </w:r>
-      <w:proofErr w:type="spellEnd"/>
-      <w:r>
-        <w:t>': '42385', '</w:t>
-      </w:r>
-      <w:proofErr w:type="spellStart"/>
-      <w:r>
-        <w:t>nama</w:t>
-      </w:r>
-      <w:proofErr w:type="spellEnd"/>
-      <w:r>
-        <w:t>': 'JAWA TIMUR'}</w:t>
-      </w:r>
-    </w:p>
-    <w:p>
-      <w:pPr>
-        <w:pStyle w:val="code"/>
-        <w:ind w:left="1080"/>
-      </w:pPr>
-      <w:r>
-        <w:t>#prop = {'</w:t>
-      </w:r>
-      <w:proofErr w:type="spellStart"/>
-      <w:r>
-        <w:t>kode</w:t>
-      </w:r>
-      <w:proofErr w:type="spellEnd"/>
-      <w:r>
-        <w:t>': '51578', '</w:t>
-      </w:r>
-      <w:proofErr w:type="spellStart"/>
-      <w:r>
-        <w:t>nama</w:t>
-      </w:r>
-      <w:proofErr w:type="spellEnd"/>
-      <w:r>
-        <w:t>': 'BANTEN'}</w:t>
-      </w:r>
-    </w:p>
-    <w:p>
-      <w:pPr>
-        <w:pStyle w:val="code"/>
-        <w:ind w:left="1080"/>
-      </w:pPr>
-      <w:r>
-        <w:t>#prop = {'</w:t>
-      </w:r>
-      <w:proofErr w:type="spellStart"/>
-      <w:r>
-        <w:t>kode</w:t>
-      </w:r>
-      <w:proofErr w:type="spellEnd"/>
-      <w:r>
-        <w:t>': '53241', '</w:t>
-      </w:r>
-      <w:proofErr w:type="spellStart"/>
-      <w:r>
-        <w:t>nama</w:t>
-      </w:r>
-      <w:proofErr w:type="spellEnd"/>
-      <w:r>
-        <w:t>': 'BALI'}</w:t>
-      </w:r>
-    </w:p>
-    <w:p>
-      <w:pPr>
-        <w:pStyle w:val="code"/>
-        <w:ind w:left="1080"/>
-      </w:pPr>
-      <w:r>
-        <w:t>#prop = {'</w:t>
-      </w:r>
-      <w:proofErr w:type="spellStart"/>
-      <w:r>
-        <w:t>kode</w:t>
-      </w:r>
-      <w:proofErr w:type="spellEnd"/>
-      <w:r>
-        <w:t>': '54020', '</w:t>
-      </w:r>
-      <w:proofErr w:type="spellStart"/>
-      <w:r>
-        <w:t>nama</w:t>
-      </w:r>
-      <w:proofErr w:type="spellEnd"/>
-      <w:r>
-        <w:t>': 'NUSA TENGGARA BARAT'}</w:t>
-      </w:r>
-    </w:p>
-    <w:p>
-      <w:pPr>
-        <w:pStyle w:val="code"/>
-        <w:ind w:left="1080"/>
-      </w:pPr>
-      <w:r>
-        <w:t>#prop = {'</w:t>
-      </w:r>
-      <w:proofErr w:type="spellStart"/>
-      <w:r>
-        <w:t>kode</w:t>
-      </w:r>
-      <w:proofErr w:type="spellEnd"/>
-      <w:r>
-        <w:t>': '55065', '</w:t>
-      </w:r>
-      <w:proofErr w:type="spellStart"/>
-      <w:r>
-        <w:t>nama</w:t>
-      </w:r>
-      <w:proofErr w:type="spellEnd"/>
-      <w:r>
-        <w:t>': 'NUSA TENGGARA TIMUR'}</w:t>
-      </w:r>
-    </w:p>
-    <w:p>
-      <w:pPr>
-        <w:pStyle w:val="code"/>
-        <w:ind w:left="1080"/>
-      </w:pPr>
-      <w:r>
-        <w:t>#prop = {'</w:t>
-      </w:r>
-      <w:proofErr w:type="spellStart"/>
-      <w:r>
-        <w:t>kode</w:t>
-      </w:r>
-      <w:proofErr w:type="spellEnd"/>
-      <w:r>
-        <w:t>': '58285', '</w:t>
-      </w:r>
-      <w:proofErr w:type="spellStart"/>
-      <w:r>
-        <w:t>nama</w:t>
-      </w:r>
-      <w:proofErr w:type="spellEnd"/>
-      <w:r>
-        <w:t>': 'KALIMANTAN BARAT'}</w:t>
-      </w:r>
-    </w:p>
-    <w:p>
-      <w:pPr>
-        <w:pStyle w:val="code"/>
-        <w:ind w:left="1080"/>
-      </w:pPr>
-      <w:proofErr w:type="gramStart"/>
-      <w:r>
-        <w:t>prop</w:t>
-      </w:r>
-      <w:proofErr w:type="gramEnd"/>
-      <w:r>
-        <w:t xml:space="preserve"> = {'</w:t>
-      </w:r>
-      <w:proofErr w:type="spellStart"/>
-      <w:r>
-        <w:t>kode</w:t>
-      </w:r>
-      <w:proofErr w:type="spellEnd"/>
-      <w:r>
-        <w:t>': '60371', '</w:t>
-      </w:r>
-      <w:proofErr w:type="spellStart"/>
-      <w:r>
-        <w:t>nama</w:t>
-      </w:r>
-      <w:proofErr w:type="spellEnd"/>
-      <w:r>
-        <w:t>': 'KALIMANTAN TENGAH'}</w:t>
-      </w:r>
-    </w:p>
-    <w:p>
-      <w:pPr>
-        <w:pStyle w:val="code"/>
-        <w:ind w:left="1080"/>
-      </w:pPr>
-      <w:r>
-        <w:t>#prop = {'</w:t>
-      </w:r>
-      <w:proofErr w:type="spellStart"/>
-      <w:r>
-        <w:t>kode</w:t>
-      </w:r>
-      <w:proofErr w:type="spellEnd"/>
-      <w:r>
-        <w:t>': '61965', '</w:t>
-      </w:r>
-      <w:proofErr w:type="spellStart"/>
-      <w:r>
-        <w:t>nama</w:t>
-      </w:r>
-      <w:proofErr w:type="spellEnd"/>
-      <w:r>
-        <w:t>': 'KALIMANTAN SELATAN'}</w:t>
-      </w:r>
-    </w:p>
-    <w:p>
-      <w:pPr>
-        <w:pStyle w:val="code"/>
-        <w:ind w:left="1080"/>
-      </w:pPr>
-      <w:r>
-        <w:t>#prop = {'</w:t>
-      </w:r>
-      <w:proofErr w:type="spellStart"/>
-      <w:r>
-        <w:t>kode</w:t>
-      </w:r>
-      <w:proofErr w:type="spellEnd"/>
-      <w:r>
-        <w:t>': '64111', '</w:t>
-      </w:r>
-      <w:proofErr w:type="spellStart"/>
-      <w:r>
-        <w:t>nama</w:t>
-      </w:r>
-      <w:proofErr w:type="spellEnd"/>
-      <w:r>
-        <w:t>': 'KALIMANTAN TIMUR'}</w:t>
-      </w:r>
-    </w:p>
-    <w:p>
-      <w:pPr>
-        <w:pStyle w:val="code"/>
-        <w:ind w:left="1080"/>
-      </w:pPr>
-      <w:r>
-        <w:t>#prop = {'</w:t>
-      </w:r>
-      <w:proofErr w:type="spellStart"/>
-      <w:r>
-        <w:t>kode</w:t>
-      </w:r>
-      <w:proofErr w:type="spellEnd"/>
-      <w:r>
-        <w:t>': '65702', '</w:t>
-      </w:r>
-      <w:proofErr w:type="spellStart"/>
-      <w:r>
-        <w:t>nama</w:t>
-      </w:r>
-      <w:proofErr w:type="spellEnd"/>
-      <w:r>
-        <w:t>': 'SULAWESI UTARA'}</w:t>
-      </w:r>
-    </w:p>
-    <w:p>
-      <w:pPr>
-        <w:pStyle w:val="code"/>
-        <w:ind w:left="1080"/>
-      </w:pPr>
-    </w:p>
-    <w:p>
-      <w:pPr>
-        <w:ind w:left="1080"/>
-      </w:pPr>
-      <w:r>
-        <w:t xml:space="preserve">If you want to download RIAU, Remove ‘#’ in the beginning of the </w:t>
-      </w:r>
-      <w:proofErr w:type="gramStart"/>
-      <w:r>
-        <w:t>line :</w:t>
-      </w:r>
-      <w:proofErr w:type="gramEnd"/>
-    </w:p>
-    <w:p>
-      <w:pPr>
-        <w:pStyle w:val="code"/>
-        <w:ind w:left="1080"/>
-      </w:pPr>
-      <w:r>
-        <w:t>#prop = {'</w:t>
-      </w:r>
-      <w:proofErr w:type="spellStart"/>
-      <w:r>
-        <w:t>kode</w:t>
-      </w:r>
-      <w:proofErr w:type="spellEnd"/>
-      <w:r>
-        <w:t>': '14086', '</w:t>
-      </w:r>
-      <w:proofErr w:type="spellStart"/>
-      <w:r>
-        <w:t>nama</w:t>
-      </w:r>
-      <w:proofErr w:type="spellEnd"/>
-      <w:r>
-        <w:t>': 'RIAU'}</w:t>
-      </w:r>
-    </w:p>
-    <w:p>
-      <w:pPr>
-        <w:ind w:left="1080"/>
-      </w:pPr>
-      <w:r>
-        <w:t xml:space="preserve">So it will looks like </w:t>
-      </w:r>
-      <w:proofErr w:type="gramStart"/>
-      <w:r>
-        <w:t>this :</w:t>
-      </w:r>
-      <w:proofErr w:type="gramEnd"/>
-    </w:p>
-    <w:p>
-      <w:pPr>
-        <w:pStyle w:val="code"/>
-        <w:ind w:left="1080"/>
-      </w:pPr>
-      <w:proofErr w:type="gramStart"/>
-      <w:r>
-        <w:t>prop</w:t>
-      </w:r>
-      <w:proofErr w:type="gramEnd"/>
-      <w:r>
-        <w:t xml:space="preserve"> = {'</w:t>
-      </w:r>
-      <w:proofErr w:type="spellStart"/>
-      <w:r>
-        <w:t>kode</w:t>
-      </w:r>
-      <w:proofErr w:type="spellEnd"/>
-      <w:r>
-        <w:t>': '14086', '</w:t>
-      </w:r>
-      <w:proofErr w:type="spellStart"/>
-      <w:r>
-        <w:t>nama</w:t>
-      </w:r>
-      <w:proofErr w:type="spellEnd"/>
-      <w:r>
-        <w:t>': 'RIAU'}</w:t>
+        <w:t xml:space="preserve"> propinsi folder, kabupaten folder, kecamatan folder and kelurahan folder under the savePath folder. The scanned c1 will be formatted into : tpsNo-tpsID-imageID.jpg.</w:t>
+      </w:r>
+    </w:p>
+    <w:p>
+      <w:r>
+        <w:tab/>
+      </w:r>
+    </w:p>
+    <w:p>
+      <w:pPr>
+        <w:ind w:left="1080"/>
+      </w:pPr>
+      <w:r>
+        <w:t xml:space="preserve">The same way works if you want to download by propinsi. But you need to modify another line. </w:t>
+      </w:r>
+      <w:r>
+        <w:t>Open the ‘download-per-propinsi.py’ with your notepad and find the propinsi you’d like to download.</w:t>
+      </w:r>
+    </w:p>
+    <w:p>
+      <w:pPr>
+        <w:pStyle w:val="code"/>
+        <w:ind w:left="1080"/>
+      </w:pPr>
+      <w:r>
+        <w:t>#prop = {'kode': '1', 'nama': 'ACEH'}</w:t>
+      </w:r>
+    </w:p>
+    <w:p>
+      <w:pPr>
+        <w:pStyle w:val="code"/>
+        <w:ind w:left="1080"/>
+      </w:pPr>
+      <w:r>
+        <w:t>#prop = {'kode': '6728', 'nama': 'SUMATERA UTARA'}</w:t>
+      </w:r>
+    </w:p>
+    <w:p>
+      <w:pPr>
+        <w:pStyle w:val="code"/>
+        <w:ind w:left="1080"/>
+      </w:pPr>
+      <w:r>
+        <w:t>#prop = {'kode': '12920', 'nama': 'SUMATERA BARAT'}</w:t>
+      </w:r>
+    </w:p>
+    <w:p>
+      <w:pPr>
+        <w:pStyle w:val="code"/>
+        <w:ind w:left="1080"/>
+      </w:pPr>
+      <w:r>
+        <w:t>#prop = {'kode': '14086', 'nama': 'RIAU'}</w:t>
+      </w:r>
+    </w:p>
+    <w:p>
+      <w:pPr>
+        <w:pStyle w:val="code"/>
+        <w:ind w:left="1080"/>
+      </w:pPr>
+      <w:r>
+        <w:t>#prop = {'kode': '15885', 'nama': 'JAMBI'}</w:t>
+      </w:r>
+    </w:p>
+    <w:p>
+      <w:pPr>
+        <w:pStyle w:val="code"/>
+        <w:ind w:left="1080"/>
+      </w:pPr>
+      <w:r>
+        <w:t>#prop = {'kode': '17404', 'nama': 'SUMATERA SELATAN'}</w:t>
+      </w:r>
+    </w:p>
+    <w:p>
+      <w:pPr>
+        <w:pStyle w:val="code"/>
+        <w:ind w:left="1080"/>
+      </w:pPr>
+      <w:r>
+        <w:t>#prop = {'kode': '20802', 'nama': 'BENGKULU'}</w:t>
+      </w:r>
+    </w:p>
+    <w:p>
+      <w:pPr>
+        <w:pStyle w:val="code"/>
+        <w:ind w:left="1080"/>
+      </w:pPr>
+      <w:r>
+        <w:t>#prop = {'kode': '22328', 'nama': 'LAMPUNG'}</w:t>
+      </w:r>
+    </w:p>
+    <w:p>
+      <w:pPr>
+        <w:pStyle w:val="code"/>
+        <w:ind w:left="1080"/>
+      </w:pPr>
+      <w:r>
+        <w:t>#prop = {'kode': '24993', 'nama': 'KEPULAUAN BANGKA BELITUNG'}</w:t>
+      </w:r>
+    </w:p>
+    <w:p>
+      <w:pPr>
+        <w:pStyle w:val="code"/>
+        <w:ind w:left="1080"/>
+      </w:pPr>
+      <w:r>
+        <w:t>#prop = {'kode': '25405', 'nama': 'KEPULAUAN RIAU'}</w:t>
+      </w:r>
+    </w:p>
+    <w:p>
+      <w:pPr>
+        <w:pStyle w:val="code"/>
+        <w:ind w:left="1080"/>
+      </w:pPr>
+      <w:r>
+        <w:t>#prop = {'kode': '25823', 'nama': 'DKI JAKARTA'}</w:t>
+      </w:r>
+    </w:p>
+    <w:p>
+      <w:pPr>
+        <w:pStyle w:val="code"/>
+        <w:ind w:left="1080"/>
+      </w:pPr>
+      <w:r>
+        <w:t>#prop = {'kode': '26141', 'nama': 'JAWA BARAT'}</w:t>
+      </w:r>
+    </w:p>
+    <w:p>
+      <w:pPr>
+        <w:pStyle w:val="code"/>
+        <w:ind w:left="1080"/>
+      </w:pPr>
+      <w:r>
+        <w:t>#prop = {'kode': '32676', 'nama': 'JAWA TENGAH'}</w:t>
+      </w:r>
+    </w:p>
+    <w:p>
+      <w:pPr>
+        <w:pStyle w:val="code"/>
+        <w:ind w:left="1080"/>
+      </w:pPr>
+      <w:r>
+        <w:t>#prop = {'kode': '41863', 'nama': 'DAERAH ISTIMEWA YOGYAKARTA'}</w:t>
+      </w:r>
+    </w:p>
+    <w:p>
+      <w:pPr>
+        <w:pStyle w:val="code"/>
+        <w:ind w:left="1080"/>
+      </w:pPr>
+      <w:r>
+        <w:t>#prop = {'kode': '42385', 'nama': 'JAWA TIMUR'}</w:t>
+      </w:r>
+    </w:p>
+    <w:p>
+      <w:pPr>
+        <w:pStyle w:val="code"/>
+        <w:ind w:left="1080"/>
+      </w:pPr>
+      <w:r>
+        <w:t>#prop = {'kode': '51578', 'nama': 'BANTEN'}</w:t>
+      </w:r>
+    </w:p>
+    <w:p>
+      <w:pPr>
+        <w:pStyle w:val="code"/>
+        <w:ind w:left="1080"/>
+      </w:pPr>
+      <w:r>
+        <w:t>#prop = {'kode': '53241', 'nama': 'BALI'}</w:t>
+      </w:r>
+    </w:p>
+    <w:p>
+      <w:pPr>
+        <w:pStyle w:val="code"/>
+        <w:ind w:left="1080"/>
+      </w:pPr>
+      <w:r>
+        <w:t>#prop = {'kode': '54020', 'nama': 'NUSA TENGGARA BARAT'}</w:t>
+      </w:r>
+    </w:p>
+    <w:p>
+      <w:pPr>
+        <w:pStyle w:val="code"/>
+        <w:ind w:left="1080"/>
+      </w:pPr>
+      <w:r>
+        <w:t>#prop = {'kode': '55065', 'nama': 'NUSA TENGGARA TIMUR'}</w:t>
+      </w:r>
+    </w:p>
+    <w:p>
+      <w:pPr>
+        <w:pStyle w:val="code"/>
+        <w:ind w:left="1080"/>
+      </w:pPr>
+      <w:r>
+        <w:t>#prop = {'kode': '58285', 'nama': 'KALIMANTAN BARAT'}</w:t>
+      </w:r>
+    </w:p>
+    <w:p>
+      <w:pPr>
+        <w:pStyle w:val="code"/>
+        <w:ind w:left="1080"/>
+      </w:pPr>
+      <w:r>
+        <w:t>prop = {'kode': '60371', 'nama': 'KALIMANTAN TENGAH'}</w:t>
+      </w:r>
+    </w:p>
+    <w:p>
+      <w:pPr>
+        <w:pStyle w:val="code"/>
+        <w:ind w:left="1080"/>
+      </w:pPr>
+      <w:r>
+        <w:t>#prop = {'kode': '61965', 'nama': 'KALIMANTAN SELATAN'}</w:t>
+      </w:r>
+    </w:p>
+    <w:p>
+      <w:pPr>
+        <w:pStyle w:val="code"/>
+        <w:ind w:left="1080"/>
+      </w:pPr>
+      <w:r>
+        <w:t>#prop = {'kode': '64111', 'nama': 'KALIMANTAN TIMUR'}</w:t>
+      </w:r>
+    </w:p>
+    <w:p>
+      <w:pPr>
+        <w:pStyle w:val="code"/>
+        <w:ind w:left="1080"/>
+      </w:pPr>
+      <w:r>
+        <w:t>#prop = {'kode': '65702', 'nama': 'SULAWESI UTARA'}</w:t>
+      </w:r>
+    </w:p>
+    <w:p>
+      <w:pPr>
+        <w:pStyle w:val="code"/>
+        <w:ind w:left="1080"/>
+      </w:pPr>
+    </w:p>
+    <w:p>
+      <w:pPr>
+        <w:ind w:left="1080"/>
+      </w:pPr>
+      <w:r>
+        <w:t>If you want to download RIAU, Remove ‘#’ in the beginning of the line :</w:t>
+      </w:r>
+    </w:p>
+    <w:p>
+      <w:pPr>
+        <w:pStyle w:val="code"/>
+        <w:ind w:left="1080"/>
+      </w:pPr>
+      <w:r>
+        <w:t>#prop = {'kode': '14086', 'nama': 'RIAU'}</w:t>
+      </w:r>
+    </w:p>
+    <w:p>
+      <w:pPr>
+        <w:ind w:left="1080"/>
+      </w:pPr>
+      <w:r>
+        <w:t>So it will looks like this :</w:t>
+      </w:r>
+    </w:p>
+    <w:p>
+      <w:pPr>
+        <w:pStyle w:val="code"/>
+        <w:ind w:left="1080"/>
+      </w:pPr>
+      <w:r>
+        <w:t>prop = {'kode': '14086', 'nama': 'RIAU'}</w:t>
       </w:r>
     </w:p>
     <w:p>
@@ -2346,19 +1351,8 @@
           <w:sz w:val="22"/>
           <w:szCs w:val="22"/>
         </w:rPr>
-        <w:t xml:space="preserve">Run the script by </w:t>
-      </w:r>
-      <w:proofErr w:type="gramStart"/>
-      <w:r>
-        <w:rPr>
-          <w:rFonts w:asciiTheme="minorHAnsi" w:hAnsiTheme="minorHAnsi" w:cstheme="minorBidi"/>
-          <w:b w:val="0"/>
-          <w:sz w:val="22"/>
-          <w:szCs w:val="22"/>
-        </w:rPr>
-        <w:t>type :</w:t>
-      </w:r>
-      <w:proofErr w:type="gramEnd"/>
+        <w:t>Run the script by type :</w:t>
+      </w:r>
       <w:r>
         <w:t xml:space="preserve"> ‘python download-per-propinsi.py’</w:t>
       </w:r>
@@ -2375,53 +1369,44 @@
       </w:pPr>
     </w:p>
     <w:p>
-      <w:proofErr w:type="spellStart"/>
-      <w:r>
-        <w:t>Instruksi</w:t>
-      </w:r>
-      <w:proofErr w:type="spellEnd"/>
-      <w:r>
-        <w:t xml:space="preserve"> </w:t>
-      </w:r>
-      <w:proofErr w:type="spellStart"/>
-      <w:r>
-        <w:t>utk</w:t>
-      </w:r>
-      <w:proofErr w:type="spellEnd"/>
-      <w:r>
-        <w:t xml:space="preserve"> restart:</w:t>
-      </w:r>
-    </w:p>
-    <w:p>
-      <w:proofErr w:type="spellStart"/>
-      <w:r>
-        <w:t>Klik</w:t>
-      </w:r>
-      <w:proofErr w:type="spellEnd"/>
-      <w:r>
-        <w:t xml:space="preserve"> start button/windows logo, </w:t>
-      </w:r>
-      <w:proofErr w:type="spellStart"/>
-      <w:r>
-        <w:t>ketik</w:t>
-      </w:r>
-      <w:proofErr w:type="spellEnd"/>
-      <w:r>
-        <w:t xml:space="preserve"> ‘</w:t>
-      </w:r>
-      <w:proofErr w:type="spellStart"/>
-      <w:r>
-        <w:rPr>
-          <w:rStyle w:val="codeChar"/>
-        </w:rPr>
-        <w:t>cmd</w:t>
-      </w:r>
-      <w:proofErr w:type="spellEnd"/>
-      <w:r>
-        <w:rPr>
-          <w:rStyle w:val="codeChar"/>
-        </w:rPr>
-        <w:t>’</w:t>
+      <w:r>
+        <w:t xml:space="preserve">Instruksi utk </w:t>
+      </w:r>
+      <w:r>
+        <w:t>apabila skrip timeout, hang atau diam seribu bahasa</w:t>
+      </w:r>
+      <w:r>
+        <w:t>:</w:t>
+      </w:r>
+    </w:p>
+    <w:p>
+      <w:pPr>
+        <w:pStyle w:val="ListParagraph"/>
+        <w:numPr>
+          <w:ilvl w:val="0"/>
+          <w:numId w:val="5"/>
+        </w:numPr>
+      </w:pPr>
+      <w:r>
+        <w:t>tekan control-C atau di tutup saja command prompt dialog.</w:t>
+      </w:r>
+    </w:p>
+    <w:p>
+      <w:pPr>
+        <w:pStyle w:val="ListParagraph"/>
+        <w:numPr>
+          <w:ilvl w:val="0"/>
+          <w:numId w:val="5"/>
+        </w:numPr>
+      </w:pPr>
+      <w:r>
+        <w:t>Klik start button/windows logo, ketik ‘</w:t>
+      </w:r>
+      <w:r>
+        <w:rPr>
+          <w:rStyle w:val="codeChar"/>
+        </w:rPr>
+        <w:t>cmd’</w:t>
       </w:r>
       <w:r>
         <w:t xml:space="preserve"> and hit ENTER.</w:t>
@@ -2429,6 +1414,11 @@
     </w:p>
     <w:p>
       <w:pPr>
+        <w:pStyle w:val="ListParagraph"/>
+        <w:numPr>
+          <w:ilvl w:val="0"/>
+          <w:numId w:val="5"/>
+        </w:numPr>
         <w:rPr>
           <w:rFonts w:ascii="Times New Roman" w:eastAsia="Times New Roman" w:hAnsi="Times New Roman" w:cs="Times New Roman"/>
           <w:sz w:val="24"/>
@@ -2442,21 +1432,7 @@
         <w:rPr>
           <w:rStyle w:val="codeChar"/>
         </w:rPr>
-        <w:t>cd c</w:t>
-      </w:r>
-      <w:proofErr w:type="gramStart"/>
-      <w:r>
-        <w:rPr>
-          <w:rStyle w:val="codeChar"/>
-        </w:rPr>
-        <w:t>:\</w:t>
-      </w:r>
-      <w:proofErr w:type="gramEnd"/>
-      <w:r>
-        <w:rPr>
-          <w:rStyle w:val="codeChar"/>
-        </w:rPr>
-        <w:t>python27\scripts\venv\scripts’</w:t>
+        <w:t>cd c:\python27\scripts\venv\scripts’</w:t>
       </w:r>
       <w:r>
         <w:rPr>
@@ -2475,6 +1451,11 @@
     </w:p>
     <w:p>
       <w:pPr>
+        <w:pStyle w:val="ListParagraph"/>
+        <w:numPr>
+          <w:ilvl w:val="0"/>
+          <w:numId w:val="5"/>
+        </w:numPr>
         <w:rPr>
           <w:rFonts w:ascii="Times New Roman" w:eastAsia="Times New Roman" w:hAnsi="Times New Roman" w:cs="Times New Roman"/>
           <w:sz w:val="24"/>
@@ -2482,12 +1463,15 @@
         </w:rPr>
       </w:pPr>
       <w:r>
+        <w:t>Type</w:t>
+      </w:r>
+      <w:r>
         <w:rPr>
           <w:rFonts w:ascii="Times New Roman" w:eastAsia="Times New Roman" w:hAnsi="Times New Roman" w:cs="Times New Roman"/>
           <w:sz w:val="24"/>
           <w:szCs w:val="24"/>
         </w:rPr>
-        <w:t>Type ‘</w:t>
+        <w:t xml:space="preserve"> ‘</w:t>
       </w:r>
       <w:r>
         <w:rPr>
@@ -2498,6 +1482,11 @@
     </w:p>
     <w:p>
       <w:pPr>
+        <w:pStyle w:val="ListParagraph"/>
+        <w:numPr>
+          <w:ilvl w:val="0"/>
+          <w:numId w:val="5"/>
+        </w:numPr>
         <w:rPr>
           <w:rFonts w:ascii="Times New Roman" w:eastAsia="Times New Roman" w:hAnsi="Times New Roman" w:cs="Times New Roman"/>
           <w:sz w:val="24"/>
@@ -2505,57 +1494,55 @@
         </w:rPr>
       </w:pPr>
       <w:r>
+        <w:lastRenderedPageBreak/>
+        <w:t>Type</w:t>
+      </w:r>
+      <w:r>
         <w:rPr>
           <w:rFonts w:ascii="Times New Roman" w:eastAsia="Times New Roman" w:hAnsi="Times New Roman" w:cs="Times New Roman"/>
           <w:sz w:val="24"/>
           <w:szCs w:val="24"/>
         </w:rPr>
-        <w:lastRenderedPageBreak/>
-        <w:t xml:space="preserve">Type </w:t>
-      </w:r>
-      <w:proofErr w:type="gramStart"/>
+        <w:t xml:space="preserve"> ‘</w:t>
+      </w:r>
+      <w:r>
+        <w:rPr>
+          <w:rStyle w:val="codeChar"/>
+        </w:rPr>
+        <w:t>cd ..</w:t>
+      </w:r>
       <w:r>
         <w:rPr>
           <w:rFonts w:ascii="Times New Roman" w:eastAsia="Times New Roman" w:hAnsi="Times New Roman" w:cs="Times New Roman"/>
           <w:sz w:val="24"/>
           <w:szCs w:val="24"/>
         </w:rPr>
-        <w:t>‘</w:t>
-      </w:r>
-      <w:r>
-        <w:rPr>
-          <w:rStyle w:val="codeChar"/>
-        </w:rPr>
-        <w:t>cd ..</w:t>
-      </w:r>
-      <w:proofErr w:type="gramEnd"/>
-      <w:r>
+        <w:t>’</w:t>
+      </w:r>
+    </w:p>
+    <w:p>
+      <w:pPr>
+        <w:pStyle w:val="ListParagraph"/>
+        <w:numPr>
+          <w:ilvl w:val="0"/>
+          <w:numId w:val="5"/>
+        </w:numPr>
         <w:rPr>
           <w:rFonts w:ascii="Times New Roman" w:eastAsia="Times New Roman" w:hAnsi="Times New Roman" w:cs="Times New Roman"/>
           <w:sz w:val="24"/>
           <w:szCs w:val="24"/>
         </w:rPr>
-        <w:t>’</w:t>
-      </w:r>
-      <w:bookmarkStart w:id="0" w:name="_GoBack"/>
-      <w:bookmarkEnd w:id="0"/>
-    </w:p>
-    <w:p>
-      <w:pPr>
-        <w:spacing w:after="0" w:line="240" w:lineRule="auto"/>
+      </w:pPr>
+      <w:r>
+        <w:t>Type</w:t>
+      </w:r>
+      <w:r>
         <w:rPr>
           <w:rFonts w:ascii="Times New Roman" w:eastAsia="Times New Roman" w:hAnsi="Times New Roman" w:cs="Times New Roman"/>
           <w:sz w:val="24"/>
           <w:szCs w:val="24"/>
         </w:rPr>
-      </w:pPr>
-      <w:r>
-        <w:rPr>
-          <w:rFonts w:ascii="Times New Roman" w:eastAsia="Times New Roman" w:hAnsi="Times New Roman" w:cs="Times New Roman"/>
-          <w:sz w:val="24"/>
-          <w:szCs w:val="24"/>
-        </w:rPr>
-        <w:t>Type ‘</w:t>
+        <w:t xml:space="preserve"> ‘</w:t>
       </w:r>
       <w:r>
         <w:rPr>
@@ -2564,7 +1551,13 @@
         <w:t>python download-per-propinsi.py’</w:t>
       </w:r>
     </w:p>
-    <w:p/>
+    <w:p>
+      <w:r>
+        <w:t>Seharusnya sudah langsung jalan. Foldernya disesuaikan pas instalasi ya.</w:t>
+      </w:r>
+      <w:bookmarkStart w:id="0" w:name="_GoBack"/>
+      <w:bookmarkEnd w:id="0"/>
+    </w:p>
     <w:sectPr>
       <w:pgSz w:w="12240" w:h="15840"/>
       <w:pgMar w:top="1440" w:right="1440" w:bottom="1440" w:left="1440" w:header="720" w:footer="720" w:gutter="0"/>
@@ -2664,6 +1657,95 @@
     </w:lvl>
   </w:abstractNum>
   <w:abstractNum w:abstractNumId="1">
+    <w:nsid w:val="04CA6C12"/>
+    <w:multiLevelType w:val="hybridMultilevel"/>
+    <w:tmpl w:val="314232B0"/>
+    <w:lvl w:ilvl="0" w:tplc="493E534E">
+      <w:start w:val="1"/>
+      <w:numFmt w:val="decimal"/>
+      <w:lvlText w:val="%1."/>
+      <w:lvlJc w:val="left"/>
+      <w:pPr>
+        <w:ind w:left="720" w:hanging="360"/>
+      </w:pPr>
+      <w:rPr>
+        <w:rFonts w:hint="default"/>
+      </w:rPr>
+    </w:lvl>
+    <w:lvl w:ilvl="1" w:tplc="04090019" w:tentative="1">
+      <w:start w:val="1"/>
+      <w:numFmt w:val="lowerLetter"/>
+      <w:lvlText w:val="%2."/>
+      <w:lvlJc w:val="left"/>
+      <w:pPr>
+        <w:ind w:left="1440" w:hanging="360"/>
+      </w:pPr>
+    </w:lvl>
+    <w:lvl w:ilvl="2" w:tplc="0409001B" w:tentative="1">
+      <w:start w:val="1"/>
+      <w:numFmt w:val="lowerRoman"/>
+      <w:lvlText w:val="%3."/>
+      <w:lvlJc w:val="right"/>
+      <w:pPr>
+        <w:ind w:left="2160" w:hanging="180"/>
+      </w:pPr>
+    </w:lvl>
+    <w:lvl w:ilvl="3" w:tplc="0409000F" w:tentative="1">
+      <w:start w:val="1"/>
+      <w:numFmt w:val="decimal"/>
+      <w:lvlText w:val="%4."/>
+      <w:lvlJc w:val="left"/>
+      <w:pPr>
+        <w:ind w:left="2880" w:hanging="360"/>
+      </w:pPr>
+    </w:lvl>
+    <w:lvl w:ilvl="4" w:tplc="04090019" w:tentative="1">
+      <w:start w:val="1"/>
+      <w:numFmt w:val="lowerLetter"/>
+      <w:lvlText w:val="%5."/>
+      <w:lvlJc w:val="left"/>
+      <w:pPr>
+        <w:ind w:left="3600" w:hanging="360"/>
+      </w:pPr>
+    </w:lvl>
+    <w:lvl w:ilvl="5" w:tplc="0409001B" w:tentative="1">
+      <w:start w:val="1"/>
+      <w:numFmt w:val="lowerRoman"/>
+      <w:lvlText w:val="%6."/>
+      <w:lvlJc w:val="right"/>
+      <w:pPr>
+        <w:ind w:left="4320" w:hanging="180"/>
+      </w:pPr>
+    </w:lvl>
+    <w:lvl w:ilvl="6" w:tplc="0409000F" w:tentative="1">
+      <w:start w:val="1"/>
+      <w:numFmt w:val="decimal"/>
+      <w:lvlText w:val="%7."/>
+      <w:lvlJc w:val="left"/>
+      <w:pPr>
+        <w:ind w:left="5040" w:hanging="360"/>
+      </w:pPr>
+    </w:lvl>
+    <w:lvl w:ilvl="7" w:tplc="04090019" w:tentative="1">
+      <w:start w:val="1"/>
+      <w:numFmt w:val="lowerLetter"/>
+      <w:lvlText w:val="%8."/>
+      <w:lvlJc w:val="left"/>
+      <w:pPr>
+        <w:ind w:left="5760" w:hanging="360"/>
+      </w:pPr>
+    </w:lvl>
+    <w:lvl w:ilvl="8" w:tplc="0409001B" w:tentative="1">
+      <w:start w:val="1"/>
+      <w:numFmt w:val="lowerRoman"/>
+      <w:lvlText w:val="%9."/>
+      <w:lvlJc w:val="right"/>
+      <w:pPr>
+        <w:ind w:left="6480" w:hanging="180"/>
+      </w:pPr>
+    </w:lvl>
+  </w:abstractNum>
+  <w:abstractNum w:abstractNumId="2">
     <w:nsid w:val="11A40634"/>
     <w:multiLevelType w:val="hybridMultilevel"/>
     <w:tmpl w:val="42DC5896"/>
@@ -2776,7 +1858,7 @@
       </w:rPr>
     </w:lvl>
   </w:abstractNum>
-  <w:abstractNum w:abstractNumId="2">
+  <w:abstractNum w:abstractNumId="3">
     <w:nsid w:val="19741D59"/>
     <w:multiLevelType w:val="hybridMultilevel"/>
     <w:tmpl w:val="265884FE"/>
@@ -2862,7 +1944,7 @@
       </w:pPr>
     </w:lvl>
   </w:abstractNum>
-  <w:abstractNum w:abstractNumId="3">
+  <w:abstractNum w:abstractNumId="4">
     <w:nsid w:val="4D2D05F6"/>
     <w:multiLevelType w:val="hybridMultilevel"/>
     <w:tmpl w:val="236AEB76"/>
@@ -2952,15 +2034,18 @@
     </w:lvl>
   </w:abstractNum>
   <w:num w:numId="1">
-    <w:abstractNumId w:val="2"/>
+    <w:abstractNumId w:val="3"/>
   </w:num>
   <w:num w:numId="2">
-    <w:abstractNumId w:val="3"/>
+    <w:abstractNumId w:val="4"/>
   </w:num>
   <w:num w:numId="3">
     <w:abstractNumId w:val="0"/>
   </w:num>
   <w:num w:numId="4">
+    <w:abstractNumId w:val="2"/>
+  </w:num>
+  <w:num w:numId="5">
     <w:abstractNumId w:val="1"/>
   </w:num>
 </w:numbering>

</xml_diff>

<commit_message>
update py file to be able to re-download tps with no c1 form. update guide
</commit_message>
<xml_diff>
--- a/pilpres2014.docx
+++ b/pilpres2014.docx
@@ -76,10 +76,7 @@
         <w:ind w:left="360"/>
       </w:pPr>
       <w:r>
-        <w:t>Python for Mac OS X</w:t>
-      </w:r>
-      <w:r>
-        <w:t xml:space="preserve"> : </w:t>
+        <w:t xml:space="preserve">Python for Mac OS X : </w:t>
       </w:r>
       <w:hyperlink r:id="rId8" w:history="1">
         <w:r>
@@ -93,6 +90,9 @@
     <w:p>
       <w:pPr>
         <w:ind w:left="360"/>
+        <w:rPr>
+          <w:rStyle w:val="Hyperlink"/>
+        </w:rPr>
       </w:pPr>
       <w:r>
         <w:t xml:space="preserve">Python for Linux/*nix : </w:t>
@@ -108,6 +108,30 @@
     </w:p>
     <w:p>
       <w:pPr>
+        <w:rPr>
+          <w:rStyle w:val="Hyperlink"/>
+        </w:rPr>
+      </w:pPr>
+    </w:p>
+    <w:p>
+      <w:pPr>
+        <w:pStyle w:val="Title"/>
+        <w:rPr>
+          <w:rStyle w:val="Hyperlink"/>
+          <w:u w:val="none"/>
+        </w:rPr>
+      </w:pPr>
+      <w:r>
+        <w:rPr>
+          <w:rStyle w:val="Hyperlink"/>
+          <w:u w:val="none"/>
+        </w:rPr>
+        <w:t>Windows Operating System</w:t>
+      </w:r>
+    </w:p>
+    <w:p/>
+    <w:p>
+      <w:pPr>
         <w:pStyle w:val="ListParagraph"/>
         <w:numPr>
           <w:ilvl w:val="0"/>
@@ -116,10 +140,7 @@
         <w:ind w:left="360"/>
       </w:pPr>
       <w:r>
-        <w:t>Setup environment for Python : instruction</w:t>
-      </w:r>
-      <w:r>
-        <w:t xml:space="preserve"> : </w:t>
+        <w:t xml:space="preserve">Setup environment for Python : instruction : </w:t>
       </w:r>
       <w:hyperlink r:id="rId10" w:history="1">
         <w:r>
@@ -130,10 +151,7 @@
         </w:r>
       </w:hyperlink>
       <w:r>
-        <w:t xml:space="preserve"> </w:t>
-      </w:r>
-      <w:r>
-        <w:t>or here are the summaries for windows OS :</w:t>
+        <w:t xml:space="preserve"> or here are the summaries for windows OS :</w:t>
       </w:r>
     </w:p>
     <w:p>
@@ -389,13 +407,7 @@
         <w:t>c:\Python27&gt;</w:t>
       </w:r>
       <w:r>
-        <w:t xml:space="preserve">", then you are on the right track, otherwise, make sure python27 is the same directory which you entered in the installation </w:t>
-      </w:r>
-      <w:r>
-        <w:t>process</w:t>
-      </w:r>
-      <w:r>
-        <w:t>.</w:t>
+        <w:t>", then you are on the right track, otherwise, make sure python27 is the same directory which you entered in the installation process.</w:t>
       </w:r>
     </w:p>
     <w:p>
@@ -421,10 +433,8 @@
         <w:ind w:left="1440"/>
       </w:pPr>
       <w:r>
-        <w:t>ez_setup.py</w:t>
-      </w:r>
-      <w:r>
-        <w:t xml:space="preserve"> : </w:t>
+        <w:lastRenderedPageBreak/>
+        <w:t xml:space="preserve">ez_setup.py : </w:t>
       </w:r>
       <w:hyperlink r:id="rId11" w:history="1">
         <w:r>
@@ -441,10 +451,7 @@
       </w:r>
       <w:r>
         <w:tab/>
-        <w:t>get-pip.py</w:t>
-      </w:r>
-      <w:r>
-        <w:t xml:space="preserve"> : </w:t>
+        <w:t xml:space="preserve">get-pip.py : </w:t>
       </w:r>
       <w:hyperlink r:id="rId12" w:history="1">
         <w:r>
@@ -511,7 +518,6 @@
     </w:p>
     <w:p>
       <w:r>
-        <w:lastRenderedPageBreak/>
         <w:tab/>
       </w:r>
       <w:r>
@@ -639,13 +645,7 @@
         <w:ind w:left="1080"/>
       </w:pPr>
       <w:r>
-        <w:t xml:space="preserve">once virtual environment has been </w:t>
-      </w:r>
-      <w:r>
-        <w:t>installed</w:t>
-      </w:r>
-      <w:r>
-        <w:t xml:space="preserve">, enter the virtual env by </w:t>
+        <w:t xml:space="preserve">once virtual environment has been installed, enter the virtual env by </w:t>
       </w:r>
       <w:r>
         <w:t>:</w:t>
@@ -829,10 +829,7 @@
         <w:t>download-per-propinsi.py</w:t>
       </w:r>
       <w:r>
-        <w:t xml:space="preserve"> </w:t>
-      </w:r>
-      <w:r>
-        <w:t xml:space="preserve"> : </w:t>
+        <w:t xml:space="preserve">  : </w:t>
       </w:r>
       <w:hyperlink r:id="rId13" w:history="1">
         <w:r>
@@ -981,6 +978,7 @@
         <w:ind w:left="1080"/>
       </w:pPr>
       <w:r>
+        <w:lastRenderedPageBreak/>
         <w:t xml:space="preserve">eg. if you want to save it to </w:t>
       </w:r>
       <w:r>
@@ -1050,7 +1048,6 @@
         <w:ind w:left="1080"/>
       </w:pPr>
       <w:r>
-        <w:lastRenderedPageBreak/>
         <w:t xml:space="preserve">if </w:t>
       </w:r>
       <w:r>
@@ -1392,7 +1389,6 @@
       <w:r>
         <w:rPr>
           <w:rFonts w:asciiTheme="minorHAnsi" w:hAnsiTheme="minorHAnsi" w:cstheme="minorBidi"/>
-          <w:b w:val="0"/>
           <w:sz w:val="22"/>
           <w:szCs w:val="22"/>
         </w:rPr>
@@ -1471,7 +1467,6 @@
         </w:rPr>
       </w:pPr>
       <w:r>
-        <w:lastRenderedPageBreak/>
         <w:t>Type ‘</w:t>
       </w:r>
       <w:r>
@@ -1603,21 +1598,564 @@
     </w:p>
     <w:p/>
     <w:p>
-      <w:r>
-        <w:t>Contact me :</w:t>
-      </w:r>
-    </w:p>
-    <w:p>
-      <w:r>
-        <w:t>Fb : Tandhy Bintang Simanjuntak</w:t>
-      </w:r>
-    </w:p>
-    <w:p>
-      <w:r>
-        <w:t>Email : mail at tandhy dot com</w:t>
+      <w:pPr>
+        <w:pStyle w:val="Title"/>
+        <w:rPr>
+          <w:rStyle w:val="Hyperlink"/>
+          <w:u w:val="none"/>
+        </w:rPr>
+      </w:pPr>
+      <w:r>
+        <w:rPr>
+          <w:rStyle w:val="Hyperlink"/>
+          <w:u w:val="none"/>
+        </w:rPr>
+        <w:t>OS X</w:t>
+      </w:r>
+      <w:r>
+        <w:rPr>
+          <w:rStyle w:val="Hyperlink"/>
+          <w:u w:val="none"/>
+        </w:rPr>
+        <w:t xml:space="preserve"> Operating System</w:t>
+      </w:r>
+    </w:p>
+    <w:p/>
+    <w:p>
+      <w:pPr>
+        <w:pStyle w:val="ListParagraph"/>
+        <w:numPr>
+          <w:ilvl w:val="0"/>
+          <w:numId w:val="6"/>
+        </w:numPr>
+        <w:ind w:left="360"/>
+      </w:pPr>
+      <w:r>
+        <w:t>By default, OSX has python pre-installed, to make sure, open ‘terminal’ by hit apple button + space, it will shows spotlight, then type ‘</w:t>
+      </w:r>
+      <w:r>
+        <w:rPr>
+          <w:rStyle w:val="codeChar"/>
+        </w:rPr>
+        <w:t>terminal’</w:t>
+      </w:r>
+      <w:r>
+        <w:t xml:space="preserve"> and hit </w:t>
+      </w:r>
+      <w:r>
+        <w:rPr>
+          <w:rStyle w:val="enterChar"/>
+        </w:rPr>
+        <w:t>ENTER</w:t>
+      </w:r>
+      <w:r>
+        <w:t>. A new dialog will pop up.</w:t>
+      </w:r>
+    </w:p>
+    <w:p>
+      <w:pPr>
+        <w:pStyle w:val="ListParagraph"/>
+        <w:numPr>
+          <w:ilvl w:val="0"/>
+          <w:numId w:val="6"/>
+        </w:numPr>
+        <w:ind w:left="360"/>
+      </w:pPr>
+      <w:r>
+        <w:t>In the prompt, mine is “</w:t>
+      </w:r>
+      <w:r>
+        <w:rPr>
+          <w:rStyle w:val="codeChar"/>
+        </w:rPr>
+        <w:t>tandhy-macbook$”,</w:t>
+      </w:r>
+      <w:r>
+        <w:t xml:space="preserve"> type python and hit </w:t>
+      </w:r>
+      <w:r>
+        <w:rPr>
+          <w:rStyle w:val="enterChar"/>
+        </w:rPr>
+        <w:t>ENTER</w:t>
+      </w:r>
+      <w:r>
+        <w:t>. If you see the following, it means python has been installed.</w:t>
+      </w:r>
+    </w:p>
+    <w:p>
+      <w:pPr>
+        <w:pStyle w:val="code"/>
+        <w:ind w:left="360"/>
+      </w:pPr>
+      <w:r>
+        <w:t xml:space="preserve">Tandhy-MacBook-2 </w:t>
+      </w:r>
+      <w:r>
+        <w:t xml:space="preserve">tandhy$ </w:t>
+      </w:r>
+      <w:r>
+        <w:rPr>
+          <w:b/>
+        </w:rPr>
+        <w:t>python</w:t>
+      </w:r>
+    </w:p>
+    <w:p>
+      <w:pPr>
+        <w:pStyle w:val="code"/>
+        <w:ind w:left="360"/>
+      </w:pPr>
+      <w:r>
+        <w:t xml:space="preserve">Python 2.7.1 (r271:86832, Jun 16 2011, 16:59:05) </w:t>
+      </w:r>
+    </w:p>
+    <w:p>
+      <w:pPr>
+        <w:pStyle w:val="code"/>
+        <w:ind w:left="360"/>
+      </w:pPr>
+      <w:r>
+        <w:t>[GCC 4.2.1 (Based on Apple Inc. build 5658) (LLVM build 2335.15.00)] on darwin</w:t>
+      </w:r>
+    </w:p>
+    <w:p>
+      <w:pPr>
+        <w:pStyle w:val="code"/>
+        <w:ind w:left="360"/>
+      </w:pPr>
+      <w:r>
+        <w:t>Type "help", "copyright", "credits" or "license" for more information.</w:t>
+      </w:r>
+    </w:p>
+    <w:p>
+      <w:pPr>
+        <w:pStyle w:val="code"/>
+        <w:ind w:left="360"/>
+      </w:pPr>
+      <w:r>
+        <w:t>&gt;&gt;&gt;</w:t>
+      </w:r>
+    </w:p>
+    <w:p>
+      <w:pPr>
+        <w:pStyle w:val="ListParagraph"/>
+        <w:numPr>
+          <w:ilvl w:val="0"/>
+          <w:numId w:val="6"/>
+        </w:numPr>
+        <w:ind w:left="360"/>
+      </w:pPr>
+      <w:r>
+        <w:t xml:space="preserve">Now, type </w:t>
+      </w:r>
+      <w:r>
+        <w:rPr>
+          <w:rStyle w:val="codeChar"/>
+        </w:rPr>
+        <w:t>exit()</w:t>
+      </w:r>
+      <w:r>
+        <w:t xml:space="preserve"> to get out from the application. The only remaining task is installing the required tools. Type ‘</w:t>
+      </w:r>
+      <w:r>
+        <w:rPr>
+          <w:rStyle w:val="codeChar"/>
+        </w:rPr>
+        <w:t>which python’</w:t>
+      </w:r>
+      <w:r>
+        <w:t xml:space="preserve"> and hit </w:t>
+      </w:r>
+      <w:r>
+        <w:rPr>
+          <w:rStyle w:val="enterChar"/>
+        </w:rPr>
+        <w:t>ENTER</w:t>
+      </w:r>
+      <w:r>
+        <w:t>. It shows :</w:t>
+      </w:r>
+    </w:p>
+    <w:p>
+      <w:pPr>
+        <w:pStyle w:val="code"/>
+        <w:ind w:left="360"/>
+      </w:pPr>
+      <w:r>
+        <w:t xml:space="preserve">Tandhy-MacBook-2:htdocs tandhy$ </w:t>
+      </w:r>
+      <w:r>
+        <w:t>which python</w:t>
+      </w:r>
+    </w:p>
+    <w:p>
+      <w:pPr>
+        <w:pStyle w:val="code"/>
+        <w:tabs>
+          <w:tab w:val="left" w:pos="3705"/>
+        </w:tabs>
+        <w:ind w:left="360"/>
+        <w:rPr>
+          <w:color w:val="FF0000"/>
+        </w:rPr>
+      </w:pPr>
+      <w:r>
+        <w:rPr>
+          <w:color w:val="FF0000"/>
+        </w:rPr>
+        <w:t>/usr/bin/python</w:t>
+      </w:r>
+      <w:r>
+        <w:rPr>
+          <w:color w:val="FF0000"/>
+        </w:rPr>
+        <w:tab/>
+      </w:r>
+    </w:p>
+    <w:p>
+      <w:pPr>
+        <w:pStyle w:val="ListParagraph"/>
+        <w:numPr>
+          <w:ilvl w:val="0"/>
+          <w:numId w:val="6"/>
+        </w:numPr>
+        <w:ind w:left="360"/>
+      </w:pPr>
+      <w:r>
+        <w:t>Go to that folder by typing ‘</w:t>
+      </w:r>
+      <w:r>
+        <w:rPr>
+          <w:rStyle w:val="codeChar"/>
+        </w:rPr>
+        <w:t>cd /usr/bin/python’</w:t>
+      </w:r>
+      <w:r>
+        <w:t xml:space="preserve"> and hit </w:t>
+      </w:r>
+      <w:r>
+        <w:rPr>
+          <w:rStyle w:val="enterChar"/>
+        </w:rPr>
+        <w:t>ENTER</w:t>
+      </w:r>
+      <w:r>
+        <w:t>. If the above path is different, just follow the one that in your screen.</w:t>
+      </w:r>
+      <w:r>
+        <w:t xml:space="preserve"> Replace </w:t>
+      </w:r>
+      <w:r>
+        <w:rPr>
+          <w:rStyle w:val="codeChar"/>
+        </w:rPr>
+        <w:t>‘/usr/bin/python’</w:t>
+      </w:r>
+      <w:r>
+        <w:t xml:space="preserve"> with your path.</w:t>
+      </w:r>
+    </w:p>
+    <w:p>
+      <w:pPr>
+        <w:pStyle w:val="ListParagraph"/>
+        <w:numPr>
+          <w:ilvl w:val="0"/>
+          <w:numId w:val="6"/>
+        </w:numPr>
+        <w:ind w:left="360"/>
+      </w:pPr>
+      <w:r>
+        <w:t>Now we are going to install first tool, by typing ‘</w:t>
+      </w:r>
+      <w:r>
+        <w:rPr>
+          <w:rStyle w:val="codeChar"/>
+        </w:rPr>
+        <w:t>easy_install virtualenv’</w:t>
+      </w:r>
+      <w:r>
+        <w:t xml:space="preserve">. Hit </w:t>
+      </w:r>
+      <w:r>
+        <w:rPr>
+          <w:rStyle w:val="enterChar"/>
+        </w:rPr>
+        <w:t>ENTER</w:t>
+      </w:r>
+      <w:r>
+        <w:t>. It will shows process, wait until finished.</w:t>
+      </w:r>
+    </w:p>
+    <w:p>
+      <w:pPr>
+        <w:pStyle w:val="ListParagraph"/>
+        <w:numPr>
+          <w:ilvl w:val="0"/>
+          <w:numId w:val="6"/>
+        </w:numPr>
+        <w:ind w:left="360"/>
+      </w:pPr>
+      <w:r>
+        <w:t>Once it finished, take a good look on the last few lines, it probably looks like this:</w:t>
+      </w:r>
+    </w:p>
+    <w:p>
+      <w:pPr>
+        <w:pStyle w:val="code"/>
+        <w:ind w:left="360"/>
+      </w:pPr>
+      <w:r>
+        <w:t xml:space="preserve">Installed </w:t>
+      </w:r>
+      <w:r>
+        <w:rPr>
+          <w:color w:val="FF0000"/>
+        </w:rPr>
+        <w:t>/Library/Python/2.7</w:t>
+      </w:r>
+      <w:r>
+        <w:t>/site-packages/virtualenv-1.11.6-py2.7.egg</w:t>
+      </w:r>
+    </w:p>
+    <w:p>
+      <w:pPr>
+        <w:pStyle w:val="code"/>
+        <w:ind w:left="360"/>
+      </w:pPr>
+      <w:r>
+        <w:t>Processing dependencies for virtualenv</w:t>
+      </w:r>
+    </w:p>
+    <w:p>
+      <w:pPr>
+        <w:pStyle w:val="code"/>
+        <w:ind w:left="360"/>
+      </w:pPr>
+      <w:r>
+        <w:t>Finished processing dependencies for virtualenv</w:t>
+      </w:r>
+    </w:p>
+    <w:p>
+      <w:pPr>
+        <w:pStyle w:val="ListParagraph"/>
+        <w:numPr>
+          <w:ilvl w:val="0"/>
+          <w:numId w:val="6"/>
+        </w:numPr>
+        <w:ind w:left="360"/>
+      </w:pPr>
+      <w:r>
+        <w:t>Check out the line with red color. We need to go to that directory. It may different with yours, just replace the red color with yours. Type ‘</w:t>
+      </w:r>
+      <w:r>
+        <w:rPr>
+          <w:rStyle w:val="codeChar"/>
+        </w:rPr>
+        <w:t xml:space="preserve">cd /Library/Python/2.7’ </w:t>
+      </w:r>
+      <w:r>
+        <w:t xml:space="preserve">and hit </w:t>
+      </w:r>
+      <w:r>
+        <w:rPr>
+          <w:rStyle w:val="enterChar"/>
+        </w:rPr>
+        <w:t>ENTER</w:t>
+      </w:r>
+      <w:r>
+        <w:t>.</w:t>
+      </w:r>
+    </w:p>
+    <w:p>
+      <w:pPr>
+        <w:pStyle w:val="ListParagraph"/>
+        <w:numPr>
+          <w:ilvl w:val="0"/>
+          <w:numId w:val="6"/>
+        </w:numPr>
+        <w:ind w:left="360"/>
+      </w:pPr>
+      <w:r>
+        <w:t>Run first tool by typing ‘</w:t>
+      </w:r>
+      <w:r>
+        <w:rPr>
+          <w:rStyle w:val="codeChar"/>
+        </w:rPr>
+        <w:t>sudo virtualenv venv’</w:t>
+      </w:r>
+      <w:r>
+        <w:t xml:space="preserve"> and hit </w:t>
+      </w:r>
+      <w:r>
+        <w:rPr>
+          <w:rStyle w:val="enterChar"/>
+        </w:rPr>
+        <w:t>ENTER</w:t>
+      </w:r>
+      <w:r>
+        <w:t>. You need to enter the password. Wait until process is finished.</w:t>
+      </w:r>
+    </w:p>
+    <w:p>
+      <w:pPr>
+        <w:pStyle w:val="ListParagraph"/>
+        <w:numPr>
+          <w:ilvl w:val="0"/>
+          <w:numId w:val="6"/>
+        </w:numPr>
+        <w:ind w:left="360"/>
+      </w:pPr>
+      <w:r>
+        <w:t>now, we go to 2</w:t>
+      </w:r>
+      <w:r>
+        <w:rPr>
+          <w:vertAlign w:val="superscript"/>
+        </w:rPr>
+        <w:t>nd</w:t>
+      </w:r>
+      <w:r>
+        <w:t xml:space="preserve"> tool, type ‘</w:t>
+      </w:r>
+      <w:r>
+        <w:rPr>
+          <w:rStyle w:val="codeChar"/>
+        </w:rPr>
+        <w:t>sudo pip install pycurl’</w:t>
+      </w:r>
+      <w:r>
+        <w:t xml:space="preserve"> or ‘</w:t>
+      </w:r>
+      <w:r>
+        <w:rPr>
+          <w:rStyle w:val="codeChar"/>
+        </w:rPr>
+        <w:t>sudo easy_install pycurl’</w:t>
+      </w:r>
+      <w:r>
+        <w:t xml:space="preserve"> and hit </w:t>
+      </w:r>
+      <w:r>
+        <w:rPr>
+          <w:rStyle w:val="enterChar"/>
+        </w:rPr>
+        <w:t>ENTER</w:t>
+      </w:r>
+      <w:r>
+        <w:t>.</w:t>
+      </w:r>
+    </w:p>
+    <w:p>
+      <w:pPr>
+        <w:pStyle w:val="ListParagraph"/>
+        <w:numPr>
+          <w:ilvl w:val="0"/>
+          <w:numId w:val="6"/>
+        </w:numPr>
+        <w:ind w:left="360"/>
+      </w:pPr>
+      <w:r>
+        <w:lastRenderedPageBreak/>
+        <w:t>Once it fin</w:t>
+      </w:r>
+      <w:r>
+        <w:t>ished, type ‘pip freeze’ and hit ENTER. It allows you to check whether pycurl and beautifulsoup4 has been installed. The output should be like this:</w:t>
+      </w:r>
+      <w:r>
+        <w:br/>
       </w:r>
       <w:bookmarkStart w:id="0" w:name="_GoBack"/>
       <w:bookmarkEnd w:id="0"/>
+    </w:p>
+    <w:p>
+      <w:pPr>
+        <w:pStyle w:val="ListParagraph"/>
+        <w:numPr>
+          <w:ilvl w:val="0"/>
+          <w:numId w:val="6"/>
+        </w:numPr>
+        <w:ind w:left="360"/>
+      </w:pPr>
+      <w:r>
+        <w:t>D</w:t>
+      </w:r>
+    </w:p>
+    <w:p>
+      <w:pPr>
+        <w:pStyle w:val="ListParagraph"/>
+        <w:numPr>
+          <w:ilvl w:val="0"/>
+          <w:numId w:val="6"/>
+        </w:numPr>
+        <w:ind w:left="360"/>
+      </w:pPr>
+      <w:r>
+        <w:t>D</w:t>
+      </w:r>
+    </w:p>
+    <w:p>
+      <w:pPr>
+        <w:pStyle w:val="ListParagraph"/>
+        <w:numPr>
+          <w:ilvl w:val="0"/>
+          <w:numId w:val="6"/>
+        </w:numPr>
+        <w:ind w:left="360"/>
+      </w:pPr>
+      <w:r>
+        <w:t>D</w:t>
+      </w:r>
+    </w:p>
+    <w:p>
+      <w:pPr>
+        <w:pStyle w:val="ListParagraph"/>
+        <w:numPr>
+          <w:ilvl w:val="0"/>
+          <w:numId w:val="6"/>
+        </w:numPr>
+        <w:ind w:left="360"/>
+      </w:pPr>
+      <w:r>
+        <w:t xml:space="preserve">If </w:t>
+      </w:r>
+      <w:r>
+        <w:t>the following error shows :</w:t>
+      </w:r>
+    </w:p>
+    <w:p>
+      <w:pPr>
+        <w:pStyle w:val="ListParagraph"/>
+        <w:ind w:left="360"/>
+      </w:pPr>
+      <w:r>
+        <w:t>ImportError: pycurl: libcurl link-time ssl backend (openssl) is different from compile-time ssl backend (none/other)</w:t>
+      </w:r>
+    </w:p>
+    <w:p>
+      <w:pPr>
+        <w:pStyle w:val="ListParagraph"/>
+        <w:ind w:left="360"/>
+      </w:pPr>
+      <w:r>
+        <w:t>You need to uninstall pycurl</w:t>
+      </w:r>
+    </w:p>
+    <w:p>
+      <w:r>
+        <w:t>Contact me :</w:t>
+      </w:r>
+    </w:p>
+    <w:p>
+      <w:r>
+        <w:t>Fb : Tandhy Bintang Simanjuntak</w:t>
+      </w:r>
+    </w:p>
+    <w:p>
+      <w:r>
+        <w:t>Email : mail at tandhy dot com</w:t>
+      </w:r>
     </w:p>
     <w:sectPr>
       <w:headerReference w:type="default" r:id="rId15"/>
@@ -2081,7 +2619,96 @@
   <w:abstractNum w:abstractNumId="4">
     <w:nsid w:val="4D2D05F6"/>
     <w:multiLevelType w:val="hybridMultilevel"/>
-    <w:tmpl w:val="236AEB76"/>
+    <w:tmpl w:val="86BC7B90"/>
+    <w:lvl w:ilvl="0" w:tplc="0409000F">
+      <w:start w:val="1"/>
+      <w:numFmt w:val="decimal"/>
+      <w:lvlText w:val="%1."/>
+      <w:lvlJc w:val="left"/>
+      <w:pPr>
+        <w:ind w:left="720" w:hanging="360"/>
+      </w:pPr>
+      <w:rPr>
+        <w:rFonts w:hint="default"/>
+      </w:rPr>
+    </w:lvl>
+    <w:lvl w:ilvl="1" w:tplc="04090019" w:tentative="1">
+      <w:start w:val="1"/>
+      <w:numFmt w:val="lowerLetter"/>
+      <w:lvlText w:val="%2."/>
+      <w:lvlJc w:val="left"/>
+      <w:pPr>
+        <w:ind w:left="1440" w:hanging="360"/>
+      </w:pPr>
+    </w:lvl>
+    <w:lvl w:ilvl="2" w:tplc="0409001B" w:tentative="1">
+      <w:start w:val="1"/>
+      <w:numFmt w:val="lowerRoman"/>
+      <w:lvlText w:val="%3."/>
+      <w:lvlJc w:val="right"/>
+      <w:pPr>
+        <w:ind w:left="2160" w:hanging="180"/>
+      </w:pPr>
+    </w:lvl>
+    <w:lvl w:ilvl="3" w:tplc="0409000F" w:tentative="1">
+      <w:start w:val="1"/>
+      <w:numFmt w:val="decimal"/>
+      <w:lvlText w:val="%4."/>
+      <w:lvlJc w:val="left"/>
+      <w:pPr>
+        <w:ind w:left="2880" w:hanging="360"/>
+      </w:pPr>
+    </w:lvl>
+    <w:lvl w:ilvl="4" w:tplc="04090019" w:tentative="1">
+      <w:start w:val="1"/>
+      <w:numFmt w:val="lowerLetter"/>
+      <w:lvlText w:val="%5."/>
+      <w:lvlJc w:val="left"/>
+      <w:pPr>
+        <w:ind w:left="3600" w:hanging="360"/>
+      </w:pPr>
+    </w:lvl>
+    <w:lvl w:ilvl="5" w:tplc="0409001B" w:tentative="1">
+      <w:start w:val="1"/>
+      <w:numFmt w:val="lowerRoman"/>
+      <w:lvlText w:val="%6."/>
+      <w:lvlJc w:val="right"/>
+      <w:pPr>
+        <w:ind w:left="4320" w:hanging="180"/>
+      </w:pPr>
+    </w:lvl>
+    <w:lvl w:ilvl="6" w:tplc="0409000F" w:tentative="1">
+      <w:start w:val="1"/>
+      <w:numFmt w:val="decimal"/>
+      <w:lvlText w:val="%7."/>
+      <w:lvlJc w:val="left"/>
+      <w:pPr>
+        <w:ind w:left="5040" w:hanging="360"/>
+      </w:pPr>
+    </w:lvl>
+    <w:lvl w:ilvl="7" w:tplc="04090019" w:tentative="1">
+      <w:start w:val="1"/>
+      <w:numFmt w:val="lowerLetter"/>
+      <w:lvlText w:val="%8."/>
+      <w:lvlJc w:val="left"/>
+      <w:pPr>
+        <w:ind w:left="5760" w:hanging="360"/>
+      </w:pPr>
+    </w:lvl>
+    <w:lvl w:ilvl="8" w:tplc="0409001B" w:tentative="1">
+      <w:start w:val="1"/>
+      <w:numFmt w:val="lowerRoman"/>
+      <w:lvlText w:val="%9."/>
+      <w:lvlJc w:val="right"/>
+      <w:pPr>
+        <w:ind w:left="6480" w:hanging="180"/>
+      </w:pPr>
+    </w:lvl>
+  </w:abstractNum>
+  <w:abstractNum w:abstractNumId="5">
+    <w:nsid w:val="7AB36BFB"/>
+    <w:multiLevelType w:val="hybridMultilevel"/>
+    <w:tmpl w:val="86BC7B90"/>
     <w:lvl w:ilvl="0" w:tplc="0409000F">
       <w:start w:val="1"/>
       <w:numFmt w:val="decimal"/>
@@ -2181,6 +2808,9 @@
   </w:num>
   <w:num w:numId="5">
     <w:abstractNumId w:val="1"/>
+  </w:num>
+  <w:num w:numId="6">
+    <w:abstractNumId w:val="5"/>
   </w:num>
 </w:numbering>
 </file>
@@ -2634,13 +3264,12 @@
     <w:basedOn w:val="ListParagraph"/>
     <w:link w:val="codeChar"/>
     <w:qFormat/>
-    <w:rsid w:val="009E06AC"/>
+    <w:rsid w:val="00064B16"/>
     <w:pPr>
       <w:ind w:left="0"/>
     </w:pPr>
     <w:rPr>
       <w:rFonts w:ascii="Courier New" w:hAnsi="Courier New" w:cs="Courier New"/>
-      <w:b/>
       <w:sz w:val="18"/>
       <w:szCs w:val="20"/>
     </w:rPr>
@@ -2670,10 +3299,9 @@
     <w:name w:val="code Char"/>
     <w:basedOn w:val="ListParagraphChar"/>
     <w:link w:val="code"/>
-    <w:rsid w:val="009E06AC"/>
+    <w:rsid w:val="00064B16"/>
     <w:rPr>
       <w:rFonts w:ascii="Courier New" w:hAnsi="Courier New" w:cs="Courier New"/>
-      <w:b/>
       <w:sz w:val="18"/>
       <w:szCs w:val="20"/>
     </w:rPr>
@@ -2731,6 +3359,40 @@
     <w:link w:val="Footer"/>
     <w:uiPriority w:val="99"/>
     <w:rsid w:val="00D2644D"/>
+  </w:style>
+  <w:style w:type="paragraph" w:styleId="Title">
+    <w:name w:val="Title"/>
+    <w:basedOn w:val="Normal"/>
+    <w:next w:val="Normal"/>
+    <w:link w:val="TitleChar"/>
+    <w:uiPriority w:val="10"/>
+    <w:qFormat/>
+    <w:rsid w:val="00064B16"/>
+    <w:pPr>
+      <w:spacing w:after="0" w:line="240" w:lineRule="auto"/>
+      <w:contextualSpacing/>
+    </w:pPr>
+    <w:rPr>
+      <w:rFonts w:asciiTheme="majorHAnsi" w:eastAsiaTheme="majorEastAsia" w:hAnsiTheme="majorHAnsi" w:cstheme="majorBidi"/>
+      <w:spacing w:val="-10"/>
+      <w:kern w:val="28"/>
+      <w:sz w:val="56"/>
+      <w:szCs w:val="56"/>
+    </w:rPr>
+  </w:style>
+  <w:style w:type="character" w:customStyle="1" w:styleId="TitleChar">
+    <w:name w:val="Title Char"/>
+    <w:basedOn w:val="DefaultParagraphFont"/>
+    <w:link w:val="Title"/>
+    <w:uiPriority w:val="10"/>
+    <w:rsid w:val="00064B16"/>
+    <w:rPr>
+      <w:rFonts w:asciiTheme="majorHAnsi" w:eastAsiaTheme="majorEastAsia" w:hAnsiTheme="majorHAnsi" w:cstheme="majorBidi"/>
+      <w:spacing w:val="-10"/>
+      <w:kern w:val="28"/>
+      <w:sz w:val="56"/>
+      <w:szCs w:val="56"/>
+    </w:rPr>
   </w:style>
 </w:styles>
 </file>

</xml_diff>